<commit_message>
Updated SSUs: `SSU_BuyingAndSellingAssets.docx` and `SSU_RealTimeAssetsView.docx`.
Change-Id: Ic7869b730569a13c53a46762ddd30e2b830de856
</commit_message>
<xml_diff>
--- a/documentation/features_specs/use_case_scenarios_specs/SSU_BuyingAndSellingAssets.docx
+++ b/documentation/features_specs/use_case_scenarios_specs/SSU_BuyingAndSellingAssets.docx
@@ -3168,6 +3168,9 @@
             <w:pPr>
               <w:jc w:val="center"/>
             </w:pPr>
+            <w:r>
+              <w:t>1.1</w:t>
+            </w:r>
           </w:p>
         </w:tc>
         <w:tc>
@@ -3179,6 +3182,9 @@
               <w:jc w:val="center"/>
               <w:cnfStyle w:val="000000000000" w:firstRow="0" w:lastRow="0" w:firstColumn="0" w:lastColumn="0" w:oddVBand="0" w:evenVBand="0" w:oddHBand="0" w:evenHBand="0" w:firstRowFirstColumn="0" w:firstRowLastColumn="0" w:lastRowFirstColumn="0" w:lastRowLastColumn="0"/>
             </w:pPr>
+            <w:r>
+              <w:t>16.6.2023.</w:t>
+            </w:r>
           </w:p>
         </w:tc>
         <w:tc>
@@ -3190,6 +3196,15 @@
               <w:jc w:val="center"/>
               <w:cnfStyle w:val="000000000000" w:firstRow="0" w:lastRow="0" w:firstColumn="0" w:lastColumn="0" w:oddVBand="0" w:evenVBand="0" w:oddHBand="0" w:evenHBand="0" w:firstRowFirstColumn="0" w:firstRowLastColumn="0" w:lastRowFirstColumn="0" w:lastRowLastColumn="0"/>
             </w:pPr>
+            <w:r>
+              <w:t>Updated</w:t>
+            </w:r>
+            <w:r>
+              <w:t xml:space="preserve"> </w:t>
+            </w:r>
+            <w:r>
+              <w:t>based on implementation.</w:t>
+            </w:r>
           </w:p>
         </w:tc>
         <w:tc>
@@ -3201,6 +3216,15 @@
               <w:jc w:val="center"/>
               <w:cnfStyle w:val="000000000000" w:firstRow="0" w:lastRow="0" w:firstColumn="0" w:lastColumn="0" w:oddVBand="0" w:evenVBand="0" w:oddHBand="0" w:evenHBand="0" w:firstRowFirstColumn="0" w:firstRowLastColumn="0" w:lastRowFirstColumn="0" w:lastRowLastColumn="0"/>
             </w:pPr>
+            <w:r>
+              <w:t>Aleksandar Radenkovi</w:t>
+            </w:r>
+            <w:r>
+              <w:rPr>
+                <w:lang w:val="sr-Latn-RS"/>
+              </w:rPr>
+              <w:t>ć</w:t>
+            </w:r>
           </w:p>
         </w:tc>
       </w:tr>
@@ -3848,14 +3872,6 @@
     </w:p>
     <w:p>
       <w:pPr>
-        <w:rPr>
-          <w:sz w:val="28"/>
-          <w:szCs w:val="28"/>
-        </w:rPr>
-      </w:pPr>
-    </w:p>
-    <w:p>
-      <w:pPr>
         <w:pStyle w:val="Heading1"/>
         <w:numPr>
           <w:ilvl w:val="0"/>
@@ -3875,6 +3891,7 @@
           <w:sz w:val="36"/>
           <w:szCs w:val="36"/>
         </w:rPr>
+        <w:lastRenderedPageBreak/>
         <w:t xml:space="preserve">Scenario of </w:t>
       </w:r>
       <w:r>
@@ -3983,7 +4000,6 @@
         <w:rPr>
           <w:color w:val="BF8F00" w:themeColor="accent4" w:themeShade="BF"/>
         </w:rPr>
-        <w:lastRenderedPageBreak/>
         <w:t>2.2 Flow of Events</w:t>
       </w:r>
       <w:bookmarkEnd w:id="8"/>
@@ -4094,7 +4110,63 @@
           <w:sz w:val="28"/>
           <w:szCs w:val="28"/>
         </w:rPr>
-        <w:t>User confirms they want to make the purchase.</w:t>
+        <w:t>In case the user is a Broker and is making a purchase for their client</w:t>
+      </w:r>
+      <w:r>
+        <w:rPr>
+          <w:sz w:val="28"/>
+          <w:szCs w:val="28"/>
+        </w:rPr>
+        <w:t xml:space="preserve"> (</w:t>
+      </w:r>
+      <w:r>
+        <w:rPr>
+          <w:sz w:val="28"/>
+          <w:szCs w:val="28"/>
+        </w:rPr>
+        <w:t>Basic user</w:t>
+      </w:r>
+      <w:r>
+        <w:rPr>
+          <w:sz w:val="28"/>
+          <w:szCs w:val="28"/>
+        </w:rPr>
+        <w:t>)</w:t>
+      </w:r>
+      <w:r>
+        <w:rPr>
+          <w:sz w:val="28"/>
+          <w:szCs w:val="28"/>
+        </w:rPr>
+        <w:t xml:space="preserve"> then the user enters the </w:t>
+      </w:r>
+      <w:r>
+        <w:rPr>
+          <w:sz w:val="28"/>
+          <w:szCs w:val="28"/>
+        </w:rPr>
+        <w:t xml:space="preserve">ID </w:t>
+      </w:r>
+      <w:r>
+        <w:rPr>
+          <w:sz w:val="28"/>
+          <w:szCs w:val="28"/>
+        </w:rPr>
+        <w:t xml:space="preserve">of a current contract they have with that </w:t>
+      </w:r>
+      <w:r>
+        <w:rPr>
+          <w:sz w:val="28"/>
+          <w:szCs w:val="28"/>
+        </w:rPr>
+        <w:t>client</w:t>
+      </w:r>
+      <w:r>
+        <w:rPr>
+          <w:sz w:val="28"/>
+          <w:szCs w:val="28"/>
+        </w:rPr>
+        <w:t>.</w:t>
       </w:r>
     </w:p>
     <w:p>
@@ -4115,14 +4187,7 @@
           <w:sz w:val="28"/>
           <w:szCs w:val="28"/>
         </w:rPr>
-        <w:t xml:space="preserve">System </w:t>
-      </w:r>
-      <w:r>
-        <w:rPr>
-          <w:sz w:val="28"/>
-          <w:szCs w:val="28"/>
-        </w:rPr>
-        <w:t>registers the request for purchase.</w:t>
+        <w:t>User confirms they want to make the purchase.</w:t>
       </w:r>
     </w:p>
     <w:p>
@@ -4143,196 +4208,14 @@
           <w:sz w:val="28"/>
           <w:szCs w:val="28"/>
         </w:rPr>
-        <w:t>A</w:t>
-      </w:r>
-      <w:r>
-        <w:rPr>
-          <w:sz w:val="28"/>
-          <w:szCs w:val="28"/>
-        </w:rPr>
-        <w:t>sset is sold to the user</w:t>
-      </w:r>
-      <w:r>
-        <w:rPr>
-          <w:sz w:val="28"/>
-          <w:szCs w:val="28"/>
-        </w:rPr>
-        <w:t xml:space="preserve"> until the quantity is satisfied.</w:t>
-      </w:r>
-    </w:p>
-    <w:p>
-      <w:pPr>
-        <w:pStyle w:val="ListParagraph"/>
-        <w:numPr>
-          <w:ilvl w:val="1"/>
-          <w:numId w:val="25"/>
-        </w:numPr>
-        <w:spacing w:line="360" w:lineRule="auto"/>
-        <w:rPr>
-          <w:sz w:val="28"/>
-          <w:szCs w:val="28"/>
-        </w:rPr>
-      </w:pPr>
-      <w:r>
-        <w:rPr>
-          <w:sz w:val="28"/>
-          <w:szCs w:val="28"/>
-        </w:rPr>
-        <w:t>Sale request</w:t>
-      </w:r>
-      <w:r>
-        <w:rPr>
-          <w:sz w:val="28"/>
-          <w:szCs w:val="28"/>
-        </w:rPr>
-        <w:t>s</w:t>
-      </w:r>
-      <w:r>
-        <w:rPr>
-          <w:sz w:val="28"/>
-          <w:szCs w:val="28"/>
-        </w:rPr>
-        <w:t xml:space="preserve"> </w:t>
-      </w:r>
-      <w:r>
-        <w:rPr>
-          <w:sz w:val="28"/>
-          <w:szCs w:val="28"/>
-        </w:rPr>
-        <w:t>with matching pric</w:t>
-      </w:r>
-      <w:r>
-        <w:rPr>
-          <w:sz w:val="28"/>
-          <w:szCs w:val="28"/>
-        </w:rPr>
-        <w:t>e range</w:t>
-      </w:r>
-      <w:r>
-        <w:rPr>
-          <w:sz w:val="28"/>
-          <w:szCs w:val="28"/>
-        </w:rPr>
-        <w:t xml:space="preserve">s </w:t>
-      </w:r>
-      <w:r>
-        <w:rPr>
-          <w:sz w:val="28"/>
-          <w:szCs w:val="28"/>
-        </w:rPr>
-        <w:t xml:space="preserve">get </w:t>
-      </w:r>
-      <w:r>
-        <w:rPr>
-          <w:sz w:val="28"/>
-          <w:szCs w:val="28"/>
-        </w:rPr>
-        <w:t>paired up with this purchase request.</w:t>
-      </w:r>
-    </w:p>
-    <w:p>
-      <w:pPr>
-        <w:pStyle w:val="ListParagraph"/>
-        <w:numPr>
-          <w:ilvl w:val="1"/>
-          <w:numId w:val="25"/>
-        </w:numPr>
-        <w:spacing w:line="360" w:lineRule="auto"/>
-        <w:rPr>
-          <w:sz w:val="28"/>
-          <w:szCs w:val="28"/>
-        </w:rPr>
-      </w:pPr>
-      <w:r>
-        <w:rPr>
-          <w:sz w:val="28"/>
-          <w:szCs w:val="28"/>
-        </w:rPr>
-        <w:t>F</w:t>
-      </w:r>
-      <w:r>
-        <w:rPr>
-          <w:sz w:val="28"/>
-          <w:szCs w:val="28"/>
-        </w:rPr>
-        <w:t xml:space="preserve">unds </w:t>
-      </w:r>
-      <w:r>
-        <w:rPr>
-          <w:sz w:val="28"/>
-          <w:szCs w:val="28"/>
-        </w:rPr>
-        <w:t xml:space="preserve">and assets </w:t>
-      </w:r>
-      <w:r>
-        <w:rPr>
-          <w:sz w:val="28"/>
-          <w:szCs w:val="28"/>
-        </w:rPr>
-        <w:t xml:space="preserve">are </w:t>
-      </w:r>
-      <w:r>
-        <w:rPr>
-          <w:sz w:val="28"/>
-          <w:szCs w:val="28"/>
-        </w:rPr>
-        <w:t>transferred</w:t>
-      </w:r>
-      <w:r>
-        <w:rPr>
-          <w:sz w:val="28"/>
-          <w:szCs w:val="28"/>
-        </w:rPr>
-        <w:t>.</w:t>
-      </w:r>
-    </w:p>
-    <w:p>
-      <w:pPr>
-        <w:pStyle w:val="ListParagraph"/>
-        <w:numPr>
-          <w:ilvl w:val="1"/>
-          <w:numId w:val="25"/>
-        </w:numPr>
-        <w:spacing w:line="360" w:lineRule="auto"/>
-        <w:rPr>
-          <w:sz w:val="28"/>
-          <w:szCs w:val="28"/>
-        </w:rPr>
-      </w:pPr>
-      <w:r>
-        <w:rPr>
-          <w:sz w:val="28"/>
-          <w:szCs w:val="28"/>
-        </w:rPr>
-        <w:t>P</w:t>
-      </w:r>
-      <w:r>
-        <w:rPr>
-          <w:sz w:val="28"/>
-          <w:szCs w:val="28"/>
-        </w:rPr>
-        <w:t>urchase and sale request</w:t>
-      </w:r>
-      <w:r>
-        <w:rPr>
-          <w:sz w:val="28"/>
-          <w:szCs w:val="28"/>
-        </w:rPr>
-        <w:t>s’</w:t>
-      </w:r>
-      <w:r>
-        <w:rPr>
-          <w:sz w:val="28"/>
-          <w:szCs w:val="28"/>
-        </w:rPr>
-        <w:t xml:space="preserve"> users</w:t>
-      </w:r>
-      <w:r>
-        <w:rPr>
-          <w:sz w:val="28"/>
-          <w:szCs w:val="28"/>
-        </w:rPr>
-        <w:t xml:space="preserve"> are notified.</w:t>
+        <w:t xml:space="preserve">System </w:t>
+      </w:r>
+      <w:r>
+        <w:rPr>
+          <w:sz w:val="28"/>
+          <w:szCs w:val="28"/>
+        </w:rPr>
+        <w:t>registers the request for purchase.</w:t>
       </w:r>
     </w:p>
     <w:p>
@@ -4353,6 +4236,266 @@
           <w:sz w:val="28"/>
           <w:szCs w:val="28"/>
         </w:rPr>
+        <w:t xml:space="preserve">User is </w:t>
+      </w:r>
+      <w:r>
+        <w:rPr>
+          <w:sz w:val="28"/>
+          <w:szCs w:val="28"/>
+        </w:rPr>
+        <w:t>notified of successfully creating a purchase request</w:t>
+      </w:r>
+      <w:r>
+        <w:rPr>
+          <w:sz w:val="28"/>
+          <w:szCs w:val="28"/>
+        </w:rPr>
+        <w:t xml:space="preserve"> and can view and edit that purchase request in their portfolio.</w:t>
+      </w:r>
+    </w:p>
+    <w:p>
+      <w:pPr>
+        <w:pStyle w:val="ListParagraph"/>
+        <w:numPr>
+          <w:ilvl w:val="0"/>
+          <w:numId w:val="7"/>
+        </w:numPr>
+        <w:spacing w:line="360" w:lineRule="auto"/>
+        <w:rPr>
+          <w:sz w:val="28"/>
+          <w:szCs w:val="28"/>
+        </w:rPr>
+      </w:pPr>
+      <w:r>
+        <w:rPr>
+          <w:sz w:val="28"/>
+          <w:szCs w:val="28"/>
+        </w:rPr>
+        <w:t>A</w:t>
+      </w:r>
+      <w:r>
+        <w:rPr>
+          <w:sz w:val="28"/>
+          <w:szCs w:val="28"/>
+        </w:rPr>
+        <w:t>sset is sold to the user</w:t>
+      </w:r>
+      <w:r>
+        <w:rPr>
+          <w:sz w:val="28"/>
+          <w:szCs w:val="28"/>
+        </w:rPr>
+        <w:t xml:space="preserve"> until the quantity is satisfied.</w:t>
+      </w:r>
+    </w:p>
+    <w:p>
+      <w:pPr>
+        <w:pStyle w:val="ListParagraph"/>
+        <w:numPr>
+          <w:ilvl w:val="1"/>
+          <w:numId w:val="27"/>
+        </w:numPr>
+        <w:spacing w:line="360" w:lineRule="auto"/>
+        <w:rPr>
+          <w:sz w:val="28"/>
+          <w:szCs w:val="28"/>
+        </w:rPr>
+      </w:pPr>
+      <w:r>
+        <w:rPr>
+          <w:sz w:val="28"/>
+          <w:szCs w:val="28"/>
+        </w:rPr>
+        <w:t>Sale</w:t>
+      </w:r>
+      <w:r>
+        <w:rPr>
+          <w:sz w:val="28"/>
+          <w:szCs w:val="28"/>
+        </w:rPr>
+        <w:t>s</w:t>
+      </w:r>
+      <w:r>
+        <w:rPr>
+          <w:sz w:val="28"/>
+          <w:szCs w:val="28"/>
+        </w:rPr>
+        <w:t xml:space="preserve"> request</w:t>
+      </w:r>
+      <w:r>
+        <w:rPr>
+          <w:sz w:val="28"/>
+          <w:szCs w:val="28"/>
+        </w:rPr>
+        <w:t>s</w:t>
+      </w:r>
+      <w:r>
+        <w:rPr>
+          <w:sz w:val="28"/>
+          <w:szCs w:val="28"/>
+        </w:rPr>
+        <w:t xml:space="preserve"> </w:t>
+      </w:r>
+      <w:r>
+        <w:rPr>
+          <w:sz w:val="28"/>
+          <w:szCs w:val="28"/>
+        </w:rPr>
+        <w:t>with matching pric</w:t>
+      </w:r>
+      <w:r>
+        <w:rPr>
+          <w:sz w:val="28"/>
+          <w:szCs w:val="28"/>
+        </w:rPr>
+        <w:t>e range</w:t>
+      </w:r>
+      <w:r>
+        <w:rPr>
+          <w:sz w:val="28"/>
+          <w:szCs w:val="28"/>
+        </w:rPr>
+        <w:t xml:space="preserve">s </w:t>
+      </w:r>
+      <w:r>
+        <w:rPr>
+          <w:sz w:val="28"/>
+          <w:szCs w:val="28"/>
+        </w:rPr>
+        <w:t xml:space="preserve">get </w:t>
+      </w:r>
+      <w:r>
+        <w:rPr>
+          <w:sz w:val="28"/>
+          <w:szCs w:val="28"/>
+        </w:rPr>
+        <w:t>paired up with this purchase request.</w:t>
+      </w:r>
+    </w:p>
+    <w:p>
+      <w:pPr>
+        <w:pStyle w:val="ListParagraph"/>
+        <w:numPr>
+          <w:ilvl w:val="1"/>
+          <w:numId w:val="27"/>
+        </w:numPr>
+        <w:spacing w:line="360" w:lineRule="auto"/>
+        <w:rPr>
+          <w:sz w:val="28"/>
+          <w:szCs w:val="28"/>
+        </w:rPr>
+      </w:pPr>
+      <w:r>
+        <w:rPr>
+          <w:sz w:val="28"/>
+          <w:szCs w:val="28"/>
+        </w:rPr>
+        <w:t>F</w:t>
+      </w:r>
+      <w:r>
+        <w:rPr>
+          <w:sz w:val="28"/>
+          <w:szCs w:val="28"/>
+        </w:rPr>
+        <w:t xml:space="preserve">unds </w:t>
+      </w:r>
+      <w:r>
+        <w:rPr>
+          <w:sz w:val="28"/>
+          <w:szCs w:val="28"/>
+        </w:rPr>
+        <w:t xml:space="preserve">and assets </w:t>
+      </w:r>
+      <w:r>
+        <w:rPr>
+          <w:sz w:val="28"/>
+          <w:szCs w:val="28"/>
+        </w:rPr>
+        <w:t xml:space="preserve">are </w:t>
+      </w:r>
+      <w:r>
+        <w:rPr>
+          <w:sz w:val="28"/>
+          <w:szCs w:val="28"/>
+        </w:rPr>
+        <w:t>transferred</w:t>
+      </w:r>
+      <w:r>
+        <w:rPr>
+          <w:sz w:val="28"/>
+          <w:szCs w:val="28"/>
+        </w:rPr>
+        <w:t>.</w:t>
+      </w:r>
+    </w:p>
+    <w:p>
+      <w:pPr>
+        <w:pStyle w:val="ListParagraph"/>
+        <w:numPr>
+          <w:ilvl w:val="1"/>
+          <w:numId w:val="27"/>
+        </w:numPr>
+        <w:spacing w:line="360" w:lineRule="auto"/>
+        <w:rPr>
+          <w:sz w:val="28"/>
+          <w:szCs w:val="28"/>
+        </w:rPr>
+      </w:pPr>
+      <w:r>
+        <w:rPr>
+          <w:sz w:val="28"/>
+          <w:szCs w:val="28"/>
+        </w:rPr>
+        <w:t>P</w:t>
+      </w:r>
+      <w:r>
+        <w:rPr>
+          <w:sz w:val="28"/>
+          <w:szCs w:val="28"/>
+        </w:rPr>
+        <w:t>urchase and sale request</w:t>
+      </w:r>
+      <w:r>
+        <w:rPr>
+          <w:sz w:val="28"/>
+          <w:szCs w:val="28"/>
+        </w:rPr>
+        <w:t>s’</w:t>
+      </w:r>
+      <w:r>
+        <w:rPr>
+          <w:sz w:val="28"/>
+          <w:szCs w:val="28"/>
+        </w:rPr>
+        <w:t xml:space="preserve"> users</w:t>
+      </w:r>
+      <w:r>
+        <w:rPr>
+          <w:sz w:val="28"/>
+          <w:szCs w:val="28"/>
+        </w:rPr>
+        <w:t xml:space="preserve"> are notified.</w:t>
+      </w:r>
+    </w:p>
+    <w:p>
+      <w:pPr>
+        <w:pStyle w:val="ListParagraph"/>
+        <w:numPr>
+          <w:ilvl w:val="0"/>
+          <w:numId w:val="7"/>
+        </w:numPr>
+        <w:spacing w:line="360" w:lineRule="auto"/>
+        <w:rPr>
+          <w:sz w:val="28"/>
+          <w:szCs w:val="28"/>
+        </w:rPr>
+      </w:pPr>
+      <w:r>
+        <w:rPr>
+          <w:sz w:val="28"/>
+          <w:szCs w:val="28"/>
+        </w:rPr>
+        <w:lastRenderedPageBreak/>
         <w:t>User</w:t>
       </w:r>
       <w:r>
@@ -4360,7 +4503,28 @@
           <w:sz w:val="28"/>
           <w:szCs w:val="28"/>
         </w:rPr>
-        <w:t>s</w:t>
+        <w:t xml:space="preserve"> goes </w:t>
+      </w:r>
+      <w:r>
+        <w:rPr>
+          <w:sz w:val="28"/>
+          <w:szCs w:val="28"/>
+        </w:rPr>
+        <w:t>to</w:t>
+      </w:r>
+      <w:r>
+        <w:rPr>
+          <w:sz w:val="28"/>
+          <w:szCs w:val="28"/>
+        </w:rPr>
+        <w:t xml:space="preserve"> their portfolio and</w:t>
+      </w:r>
+      <w:r>
+        <w:rPr>
+          <w:sz w:val="28"/>
+          <w:szCs w:val="28"/>
+        </w:rPr>
+        <w:t xml:space="preserve"> sees</w:t>
       </w:r>
       <w:r>
         <w:rPr>
@@ -4374,34 +4538,6 @@
           <w:sz w:val="28"/>
           <w:szCs w:val="28"/>
         </w:rPr>
-        <w:t xml:space="preserve">click on the notification and </w:t>
-      </w:r>
-      <w:r>
-        <w:rPr>
-          <w:sz w:val="28"/>
-          <w:szCs w:val="28"/>
-        </w:rPr>
-        <w:t>views their portfolio</w:t>
-      </w:r>
-      <w:r>
-        <w:rPr>
-          <w:sz w:val="28"/>
-          <w:szCs w:val="28"/>
-        </w:rPr>
-        <w:t>s</w:t>
-      </w:r>
-      <w:r>
-        <w:rPr>
-          <w:sz w:val="28"/>
-          <w:szCs w:val="28"/>
-        </w:rPr>
-        <w:t xml:space="preserve"> and </w:t>
-      </w:r>
-      <w:r>
-        <w:rPr>
-          <w:sz w:val="28"/>
-          <w:szCs w:val="28"/>
-        </w:rPr>
         <w:t>the</w:t>
       </w:r>
       <w:r>
@@ -4409,21 +4545,35 @@
           <w:sz w:val="28"/>
           <w:szCs w:val="28"/>
         </w:rPr>
-        <w:t xml:space="preserve"> finished transaction</w:t>
-      </w:r>
-      <w:r>
-        <w:rPr>
-          <w:sz w:val="28"/>
-          <w:szCs w:val="28"/>
-        </w:rPr>
-        <w:t xml:space="preserve"> </w:t>
-      </w:r>
-      <w:r>
-        <w:rPr>
-          <w:sz w:val="28"/>
-          <w:szCs w:val="28"/>
-        </w:rPr>
-        <w:t>within them</w:t>
+        <w:t xml:space="preserve"> finished </w:t>
+      </w:r>
+      <w:r>
+        <w:rPr>
+          <w:sz w:val="28"/>
+          <w:szCs w:val="28"/>
+        </w:rPr>
+        <w:t>purchase request information</w:t>
+      </w:r>
+      <w:r>
+        <w:rPr>
+          <w:sz w:val="28"/>
+          <w:szCs w:val="28"/>
+        </w:rPr>
+        <w:t xml:space="preserve">: quantity, total value </w:t>
+      </w:r>
+      <w:r>
+        <w:rPr>
+          <w:sz w:val="28"/>
+          <w:szCs w:val="28"/>
+        </w:rPr>
+        <w:t>of all transactions that make up the request</w:t>
+      </w:r>
+      <w:r>
+        <w:rPr>
+          <w:sz w:val="28"/>
+          <w:szCs w:val="28"/>
+        </w:rPr>
+        <w:t xml:space="preserve"> in USD</w:t>
       </w:r>
       <w:r>
         <w:rPr>
@@ -4489,7 +4639,42 @@
           <w:sz w:val="28"/>
           <w:szCs w:val="28"/>
         </w:rPr>
-        <w:t>Same as step 1. in 2.2.1</w:t>
+        <w:t xml:space="preserve">User </w:t>
+      </w:r>
+      <w:r>
+        <w:rPr>
+          <w:sz w:val="28"/>
+          <w:szCs w:val="28"/>
+        </w:rPr>
+        <w:t xml:space="preserve">locates the purchase request in their portfolio and modifies the </w:t>
+      </w:r>
+      <w:r>
+        <w:rPr>
+          <w:sz w:val="28"/>
+          <w:szCs w:val="28"/>
+        </w:rPr>
+        <w:t xml:space="preserve">price </w:t>
+      </w:r>
+      <w:r>
+        <w:rPr>
+          <w:sz w:val="28"/>
+          <w:szCs w:val="28"/>
+        </w:rPr>
+        <w:t>range</w:t>
+      </w:r>
+      <w:r>
+        <w:rPr>
+          <w:sz w:val="28"/>
+          <w:szCs w:val="28"/>
+        </w:rPr>
+        <w:t xml:space="preserve"> at which they are willing to buy</w:t>
+      </w:r>
+      <w:r>
+        <w:rPr>
+          <w:sz w:val="28"/>
+          <w:szCs w:val="28"/>
+        </w:rPr>
+        <w:t>.</w:t>
       </w:r>
     </w:p>
     <w:p>
@@ -4510,7 +4695,14 @@
           <w:sz w:val="28"/>
           <w:szCs w:val="28"/>
         </w:rPr>
-        <w:t>Same as step 2. in 2.2.1</w:t>
+        <w:t xml:space="preserve">System updates the price </w:t>
+      </w:r>
+      <w:r>
+        <w:rPr>
+          <w:sz w:val="28"/>
+          <w:szCs w:val="28"/>
+        </w:rPr>
+        <w:t>range.</w:t>
       </w:r>
     </w:p>
     <w:p>
@@ -4531,21 +4723,28 @@
           <w:sz w:val="28"/>
           <w:szCs w:val="28"/>
         </w:rPr>
-        <w:t xml:space="preserve">Same as step </w:t>
-      </w:r>
-      <w:r>
-        <w:rPr>
-          <w:sz w:val="28"/>
-          <w:szCs w:val="28"/>
-        </w:rPr>
-        <w:t>3</w:t>
-      </w:r>
-      <w:r>
-        <w:rPr>
-          <w:sz w:val="28"/>
-          <w:szCs w:val="28"/>
-        </w:rPr>
-        <w:t>. in 2.2.1</w:t>
+        <w:t xml:space="preserve">User is notified of successfully </w:t>
+      </w:r>
+      <w:r>
+        <w:rPr>
+          <w:sz w:val="28"/>
+          <w:szCs w:val="28"/>
+        </w:rPr>
+        <w:t>updating</w:t>
+      </w:r>
+      <w:r>
+        <w:rPr>
+          <w:sz w:val="28"/>
+          <w:szCs w:val="28"/>
+        </w:rPr>
+        <w:t xml:space="preserve"> a purchase request</w:t>
+      </w:r>
+      <w:r>
+        <w:rPr>
+          <w:sz w:val="28"/>
+          <w:szCs w:val="28"/>
+        </w:rPr>
+        <w:t>.</w:t>
       </w:r>
     </w:p>
     <w:p>
@@ -4566,49 +4765,21 @@
           <w:sz w:val="28"/>
           <w:szCs w:val="28"/>
         </w:rPr>
-        <w:t xml:space="preserve">User </w:t>
-      </w:r>
-      <w:r>
-        <w:rPr>
-          <w:sz w:val="28"/>
-          <w:szCs w:val="28"/>
-        </w:rPr>
-        <w:t xml:space="preserve">locates the purchase request in their portfolio and modifies the </w:t>
-      </w:r>
-      <w:r>
-        <w:rPr>
-          <w:sz w:val="28"/>
-          <w:szCs w:val="28"/>
-        </w:rPr>
-        <w:t xml:space="preserve">price </w:t>
-      </w:r>
-      <w:r>
-        <w:rPr>
-          <w:sz w:val="28"/>
-          <w:szCs w:val="28"/>
-        </w:rPr>
-        <w:t>range</w:t>
-      </w:r>
-      <w:r>
-        <w:rPr>
-          <w:sz w:val="28"/>
-          <w:szCs w:val="28"/>
-        </w:rPr>
-        <w:t xml:space="preserve"> at which they are willing to </w:t>
-      </w:r>
-      <w:r>
-        <w:rPr>
-          <w:sz w:val="28"/>
-          <w:szCs w:val="28"/>
-        </w:rPr>
-        <w:t>buy</w:t>
-      </w:r>
-      <w:r>
-        <w:rPr>
-          <w:sz w:val="28"/>
-          <w:szCs w:val="28"/>
-        </w:rPr>
-        <w:t>.</w:t>
+        <w:t xml:space="preserve">Same as step </w:t>
+      </w:r>
+      <w:r>
+        <w:rPr>
+          <w:sz w:val="28"/>
+          <w:szCs w:val="28"/>
+        </w:rPr>
+        <w:t>6</w:t>
+      </w:r>
+      <w:r>
+        <w:rPr>
+          <w:sz w:val="28"/>
+          <w:szCs w:val="28"/>
+        </w:rPr>
+        <w:t>. in 2.2.1</w:t>
       </w:r>
     </w:p>
     <w:p>
@@ -4629,34 +4800,6 @@
           <w:sz w:val="28"/>
           <w:szCs w:val="28"/>
         </w:rPr>
-        <w:t xml:space="preserve">System updates the price </w:t>
-      </w:r>
-      <w:r>
-        <w:rPr>
-          <w:sz w:val="28"/>
-          <w:szCs w:val="28"/>
-        </w:rPr>
-        <w:t>range.</w:t>
-      </w:r>
-    </w:p>
-    <w:p>
-      <w:pPr>
-        <w:pStyle w:val="ListParagraph"/>
-        <w:numPr>
-          <w:ilvl w:val="0"/>
-          <w:numId w:val="8"/>
-        </w:numPr>
-        <w:spacing w:line="360" w:lineRule="auto"/>
-        <w:rPr>
-          <w:sz w:val="28"/>
-          <w:szCs w:val="28"/>
-        </w:rPr>
-      </w:pPr>
-      <w:r>
-        <w:rPr>
-          <w:sz w:val="28"/>
-          <w:szCs w:val="28"/>
-        </w:rPr>
         <w:t xml:space="preserve">Same as step </w:t>
       </w:r>
       <w:r>
@@ -4664,42 +4807,7 @@
           <w:sz w:val="28"/>
           <w:szCs w:val="28"/>
         </w:rPr>
-        <w:t>4</w:t>
-      </w:r>
-      <w:r>
-        <w:rPr>
-          <w:sz w:val="28"/>
-          <w:szCs w:val="28"/>
-        </w:rPr>
-        <w:t>. in 2.2.1</w:t>
-      </w:r>
-    </w:p>
-    <w:p>
-      <w:pPr>
-        <w:pStyle w:val="ListParagraph"/>
-        <w:numPr>
-          <w:ilvl w:val="0"/>
-          <w:numId w:val="8"/>
-        </w:numPr>
-        <w:spacing w:line="360" w:lineRule="auto"/>
-        <w:rPr>
-          <w:sz w:val="28"/>
-          <w:szCs w:val="28"/>
-        </w:rPr>
-      </w:pPr>
-      <w:r>
-        <w:rPr>
-          <w:sz w:val="28"/>
-          <w:szCs w:val="28"/>
-        </w:rPr>
-        <w:t xml:space="preserve">Same as step </w:t>
-      </w:r>
-      <w:r>
-        <w:rPr>
-          <w:sz w:val="28"/>
-          <w:szCs w:val="28"/>
-        </w:rPr>
-        <w:t>5</w:t>
+        <w:t>7</w:t>
       </w:r>
       <w:r>
         <w:rPr>
@@ -4765,7 +4873,28 @@
           <w:sz w:val="28"/>
           <w:szCs w:val="28"/>
         </w:rPr>
-        <w:t>Same as step 1. in 2.2.1</w:t>
+        <w:t>User locates the purchase request in their portfolio</w:t>
+      </w:r>
+      <w:r>
+        <w:rPr>
+          <w:sz w:val="28"/>
+          <w:szCs w:val="28"/>
+        </w:rPr>
+        <w:t xml:space="preserve"> and</w:t>
+      </w:r>
+      <w:r>
+        <w:rPr>
+          <w:sz w:val="28"/>
+          <w:szCs w:val="28"/>
+        </w:rPr>
+        <w:t xml:space="preserve"> clicks on cancel next to their purchase </w:t>
+      </w:r>
+      <w:r>
+        <w:rPr>
+          <w:sz w:val="28"/>
+          <w:szCs w:val="28"/>
+        </w:rPr>
+        <w:t>request.</w:t>
       </w:r>
     </w:p>
     <w:p>
@@ -4786,7 +4915,14 @@
           <w:sz w:val="28"/>
           <w:szCs w:val="28"/>
         </w:rPr>
-        <w:t>Same as step 2. in 2.2.1</w:t>
+        <w:t xml:space="preserve">Request is removed from the </w:t>
+      </w:r>
+      <w:r>
+        <w:rPr>
+          <w:sz w:val="28"/>
+          <w:szCs w:val="28"/>
+        </w:rPr>
+        <w:t>system.</w:t>
       </w:r>
     </w:p>
     <w:p>
@@ -4807,84 +4943,42 @@
           <w:sz w:val="28"/>
           <w:szCs w:val="28"/>
         </w:rPr>
-        <w:t xml:space="preserve">Same as step </w:t>
-      </w:r>
-      <w:r>
-        <w:rPr>
-          <w:sz w:val="28"/>
-          <w:szCs w:val="28"/>
-        </w:rPr>
-        <w:t>3</w:t>
-      </w:r>
-      <w:r>
-        <w:rPr>
-          <w:sz w:val="28"/>
-          <w:szCs w:val="28"/>
-        </w:rPr>
-        <w:t>. in 2.2.1</w:t>
-      </w:r>
-    </w:p>
-    <w:p>
-      <w:pPr>
-        <w:pStyle w:val="ListParagraph"/>
-        <w:numPr>
-          <w:ilvl w:val="0"/>
-          <w:numId w:val="9"/>
-        </w:numPr>
-        <w:spacing w:line="360" w:lineRule="auto"/>
-        <w:rPr>
-          <w:sz w:val="28"/>
-          <w:szCs w:val="28"/>
-        </w:rPr>
-      </w:pPr>
-      <w:r>
-        <w:rPr>
-          <w:sz w:val="28"/>
-          <w:szCs w:val="28"/>
-        </w:rPr>
-        <w:t xml:space="preserve">User </w:t>
-      </w:r>
-      <w:r>
-        <w:rPr>
-          <w:sz w:val="28"/>
-          <w:szCs w:val="28"/>
-        </w:rPr>
-        <w:t xml:space="preserve">clicks on cancel next to their purchase </w:t>
-      </w:r>
-      <w:r>
-        <w:rPr>
-          <w:sz w:val="28"/>
-          <w:szCs w:val="28"/>
-        </w:rPr>
-        <w:t>request.</w:t>
-      </w:r>
-    </w:p>
-    <w:p>
-      <w:pPr>
-        <w:pStyle w:val="ListParagraph"/>
-        <w:numPr>
-          <w:ilvl w:val="0"/>
-          <w:numId w:val="9"/>
-        </w:numPr>
-        <w:spacing w:line="360" w:lineRule="auto"/>
-        <w:rPr>
-          <w:sz w:val="28"/>
-          <w:szCs w:val="28"/>
-        </w:rPr>
-      </w:pPr>
-      <w:r>
-        <w:rPr>
-          <w:sz w:val="28"/>
-          <w:szCs w:val="28"/>
-        </w:rPr>
-        <w:t xml:space="preserve">Request is removed from the </w:t>
-      </w:r>
-      <w:r>
-        <w:rPr>
-          <w:sz w:val="28"/>
-          <w:szCs w:val="28"/>
-        </w:rPr>
-        <w:t>system.</w:t>
+        <w:t xml:space="preserve">User is notified of successfully </w:t>
+      </w:r>
+      <w:r>
+        <w:rPr>
+          <w:sz w:val="28"/>
+          <w:szCs w:val="28"/>
+        </w:rPr>
+        <w:t>stopping</w:t>
+      </w:r>
+      <w:r>
+        <w:rPr>
+          <w:sz w:val="28"/>
+          <w:szCs w:val="28"/>
+        </w:rPr>
+        <w:t xml:space="preserve"> a request</w:t>
+      </w:r>
+      <w:r>
+        <w:rPr>
+          <w:sz w:val="28"/>
+          <w:szCs w:val="28"/>
+        </w:rPr>
+        <w:t xml:space="preserve"> from matching it any further</w:t>
+      </w:r>
+      <w:r>
+        <w:rPr>
+          <w:sz w:val="28"/>
+          <w:szCs w:val="28"/>
+        </w:rPr>
+        <w:t xml:space="preserve"> and renders it as carried out</w:t>
+      </w:r>
+      <w:r>
+        <w:rPr>
+          <w:sz w:val="28"/>
+          <w:szCs w:val="28"/>
+        </w:rPr>
+        <w:t>.</w:t>
       </w:r>
     </w:p>
     <w:p>
@@ -4901,7 +4995,6 @@
         <w:rPr>
           <w:color w:val="BF8F00" w:themeColor="accent4" w:themeShade="BF"/>
         </w:rPr>
-        <w:lastRenderedPageBreak/>
         <w:t>2.</w:t>
       </w:r>
       <w:r>
@@ -5026,6 +5119,7 @@
         <w:rPr>
           <w:color w:val="BF8F00" w:themeColor="accent4" w:themeShade="BF"/>
         </w:rPr>
+        <w:lastRenderedPageBreak/>
         <w:t>2.5 Consequences</w:t>
       </w:r>
       <w:bookmarkEnd w:id="14"/>
@@ -5044,14 +5138,7 @@
           <w:sz w:val="28"/>
           <w:szCs w:val="28"/>
         </w:rPr>
-        <w:t xml:space="preserve">The user will now have in their account the assets they have purchased. </w:t>
-      </w:r>
-      <w:r>
-        <w:rPr>
-          <w:sz w:val="28"/>
-          <w:szCs w:val="28"/>
-        </w:rPr>
-        <w:t>By the time</w:t>
+        <w:t>The user will now have in their account the assets they have purchased. By the time</w:t>
       </w:r>
       <w:r>
         <w:rPr>
@@ -5161,21 +5248,18 @@
     </w:p>
     <w:p>
       <w:pPr>
-        <w:spacing w:line="360" w:lineRule="auto"/>
-        <w:rPr>
-          <w:sz w:val="28"/>
-          <w:szCs w:val="28"/>
-        </w:rPr>
-      </w:pPr>
-    </w:p>
-    <w:p>
-      <w:pPr>
-        <w:spacing w:line="360" w:lineRule="auto"/>
-        <w:rPr>
-          <w:sz w:val="28"/>
-          <w:szCs w:val="28"/>
-        </w:rPr>
-      </w:pPr>
+        <w:rPr>
+          <w:sz w:val="28"/>
+          <w:szCs w:val="28"/>
+        </w:rPr>
+      </w:pPr>
+      <w:r>
+        <w:rPr>
+          <w:sz w:val="28"/>
+          <w:szCs w:val="28"/>
+        </w:rPr>
+        <w:br w:type="page"/>
+      </w:r>
     </w:p>
     <w:p>
       <w:pPr>
@@ -5405,21 +5489,21 @@
           <w:sz w:val="28"/>
           <w:szCs w:val="28"/>
         </w:rPr>
-        <w:t xml:space="preserve">User confirms they want to </w:t>
-      </w:r>
-      <w:r>
-        <w:rPr>
-          <w:sz w:val="28"/>
-          <w:szCs w:val="28"/>
-        </w:rPr>
-        <w:t>sell</w:t>
-      </w:r>
-      <w:r>
-        <w:rPr>
-          <w:sz w:val="28"/>
-          <w:szCs w:val="28"/>
-        </w:rPr>
-        <w:t>.</w:t>
+        <w:t xml:space="preserve">In case the user is a Broker and is </w:t>
+      </w:r>
+      <w:r>
+        <w:rPr>
+          <w:sz w:val="28"/>
+          <w:szCs w:val="28"/>
+        </w:rPr>
+        <w:t>selling an asset in name of</w:t>
+      </w:r>
+      <w:r>
+        <w:rPr>
+          <w:sz w:val="28"/>
+          <w:szCs w:val="28"/>
+        </w:rPr>
+        <w:t xml:space="preserve"> their client (Basic user) then the user enters the ID of a current contract they have with that client.</w:t>
       </w:r>
     </w:p>
     <w:p>
@@ -5440,7 +5524,21 @@
           <w:sz w:val="28"/>
           <w:szCs w:val="28"/>
         </w:rPr>
-        <w:t>System registers the request.</w:t>
+        <w:t xml:space="preserve">User confirms they want to </w:t>
+      </w:r>
+      <w:r>
+        <w:rPr>
+          <w:sz w:val="28"/>
+          <w:szCs w:val="28"/>
+        </w:rPr>
+        <w:t>sell</w:t>
+      </w:r>
+      <w:r>
+        <w:rPr>
+          <w:sz w:val="28"/>
+          <w:szCs w:val="28"/>
+        </w:rPr>
+        <w:t>.</w:t>
       </w:r>
     </w:p>
     <w:p>
@@ -5461,147 +5559,14 @@
           <w:sz w:val="28"/>
           <w:szCs w:val="28"/>
         </w:rPr>
-        <w:t>A</w:t>
-      </w:r>
-      <w:r>
-        <w:rPr>
-          <w:sz w:val="28"/>
-          <w:szCs w:val="28"/>
-        </w:rPr>
-        <w:t xml:space="preserve">sset </w:t>
-      </w:r>
-      <w:r>
-        <w:rPr>
-          <w:sz w:val="28"/>
-          <w:szCs w:val="28"/>
-        </w:rPr>
-        <w:t xml:space="preserve">keeps being sold until sold out in </w:t>
-      </w:r>
-      <w:r>
-        <w:rPr>
-          <w:sz w:val="28"/>
-          <w:szCs w:val="28"/>
-        </w:rPr>
-        <w:t xml:space="preserve">previously </w:t>
-      </w:r>
-      <w:r>
-        <w:rPr>
-          <w:sz w:val="28"/>
-          <w:szCs w:val="28"/>
-        </w:rPr>
-        <w:t>set quantity.</w:t>
-      </w:r>
-    </w:p>
-    <w:p>
-      <w:pPr>
-        <w:pStyle w:val="ListParagraph"/>
-        <w:numPr>
-          <w:ilvl w:val="1"/>
-          <w:numId w:val="25"/>
-        </w:numPr>
-        <w:spacing w:line="360" w:lineRule="auto"/>
-        <w:rPr>
-          <w:sz w:val="28"/>
-          <w:szCs w:val="28"/>
-        </w:rPr>
-      </w:pPr>
-      <w:r>
-        <w:rPr>
-          <w:sz w:val="28"/>
-          <w:szCs w:val="28"/>
-        </w:rPr>
-        <w:t>Purchase</w:t>
-      </w:r>
-      <w:r>
-        <w:rPr>
-          <w:sz w:val="28"/>
-          <w:szCs w:val="28"/>
-        </w:rPr>
-        <w:t xml:space="preserve"> request</w:t>
-      </w:r>
-      <w:r>
-        <w:rPr>
-          <w:sz w:val="28"/>
-          <w:szCs w:val="28"/>
-        </w:rPr>
-        <w:t>s</w:t>
-      </w:r>
-      <w:r>
-        <w:rPr>
-          <w:sz w:val="28"/>
-          <w:szCs w:val="28"/>
-        </w:rPr>
-        <w:t xml:space="preserve"> with matching price range</w:t>
-      </w:r>
-      <w:r>
-        <w:rPr>
-          <w:sz w:val="28"/>
-          <w:szCs w:val="28"/>
-        </w:rPr>
-        <w:t>s</w:t>
-      </w:r>
-      <w:r>
-        <w:rPr>
-          <w:sz w:val="28"/>
-          <w:szCs w:val="28"/>
-        </w:rPr>
-        <w:t xml:space="preserve"> get paired up with this </w:t>
-      </w:r>
-      <w:r>
-        <w:rPr>
-          <w:sz w:val="28"/>
-          <w:szCs w:val="28"/>
-        </w:rPr>
-        <w:t>sale</w:t>
-      </w:r>
-      <w:r>
-        <w:rPr>
-          <w:sz w:val="28"/>
-          <w:szCs w:val="28"/>
-        </w:rPr>
-        <w:t xml:space="preserve"> request.</w:t>
-      </w:r>
-    </w:p>
-    <w:p>
-      <w:pPr>
-        <w:pStyle w:val="ListParagraph"/>
-        <w:numPr>
-          <w:ilvl w:val="1"/>
-          <w:numId w:val="25"/>
-        </w:numPr>
-        <w:spacing w:line="360" w:lineRule="auto"/>
-        <w:rPr>
-          <w:sz w:val="28"/>
-          <w:szCs w:val="28"/>
-        </w:rPr>
-      </w:pPr>
-      <w:r>
-        <w:rPr>
-          <w:sz w:val="28"/>
-          <w:szCs w:val="28"/>
-        </w:rPr>
-        <w:t>F</w:t>
-      </w:r>
-      <w:r>
-        <w:rPr>
-          <w:sz w:val="28"/>
-          <w:szCs w:val="28"/>
-        </w:rPr>
-        <w:t xml:space="preserve">unds </w:t>
-      </w:r>
-      <w:r>
-        <w:rPr>
-          <w:sz w:val="28"/>
-          <w:szCs w:val="28"/>
-        </w:rPr>
-        <w:t xml:space="preserve">and assets </w:t>
-      </w:r>
-      <w:r>
-        <w:rPr>
-          <w:sz w:val="28"/>
-          <w:szCs w:val="28"/>
-        </w:rPr>
-        <w:t>are transferred</w:t>
+        <w:t>System registers the request</w:t>
+      </w:r>
+      <w:r>
+        <w:rPr>
+          <w:sz w:val="28"/>
+          <w:szCs w:val="28"/>
+        </w:rPr>
+        <w:t xml:space="preserve"> for sale</w:t>
       </w:r>
       <w:r>
         <w:rPr>
@@ -5609,41 +5574,6 @@
           <w:szCs w:val="28"/>
         </w:rPr>
         <w:t>.</w:t>
-      </w:r>
-    </w:p>
-    <w:p>
-      <w:pPr>
-        <w:pStyle w:val="ListParagraph"/>
-        <w:numPr>
-          <w:ilvl w:val="1"/>
-          <w:numId w:val="25"/>
-        </w:numPr>
-        <w:spacing w:line="360" w:lineRule="auto"/>
-        <w:rPr>
-          <w:sz w:val="28"/>
-          <w:szCs w:val="28"/>
-        </w:rPr>
-      </w:pPr>
-      <w:r>
-        <w:rPr>
-          <w:sz w:val="28"/>
-          <w:szCs w:val="28"/>
-        </w:rPr>
-        <w:t>Purchase and sale request</w:t>
-      </w:r>
-      <w:r>
-        <w:rPr>
-          <w:sz w:val="28"/>
-          <w:szCs w:val="28"/>
-        </w:rPr>
-        <w:t>s’</w:t>
-      </w:r>
-      <w:r>
-        <w:rPr>
-          <w:sz w:val="28"/>
-          <w:szCs w:val="28"/>
-        </w:rPr>
-        <w:t xml:space="preserve"> users are notified.</w:t>
       </w:r>
     </w:p>
     <w:p>
@@ -5664,6 +5594,224 @@
           <w:sz w:val="28"/>
           <w:szCs w:val="28"/>
         </w:rPr>
+        <w:t>User is notified of successfully creating a sales request and can view and edit that purchase request in their portfolio.</w:t>
+      </w:r>
+    </w:p>
+    <w:p>
+      <w:pPr>
+        <w:pStyle w:val="ListParagraph"/>
+        <w:numPr>
+          <w:ilvl w:val="0"/>
+          <w:numId w:val="12"/>
+        </w:numPr>
+        <w:spacing w:line="360" w:lineRule="auto"/>
+        <w:rPr>
+          <w:sz w:val="28"/>
+          <w:szCs w:val="28"/>
+        </w:rPr>
+      </w:pPr>
+      <w:r>
+        <w:rPr>
+          <w:sz w:val="28"/>
+          <w:szCs w:val="28"/>
+        </w:rPr>
+        <w:lastRenderedPageBreak/>
+        <w:t>A</w:t>
+      </w:r>
+      <w:r>
+        <w:rPr>
+          <w:sz w:val="28"/>
+          <w:szCs w:val="28"/>
+        </w:rPr>
+        <w:t xml:space="preserve">sset </w:t>
+      </w:r>
+      <w:r>
+        <w:rPr>
+          <w:sz w:val="28"/>
+          <w:szCs w:val="28"/>
+        </w:rPr>
+        <w:t xml:space="preserve">keeps being sold until sold out in </w:t>
+      </w:r>
+      <w:r>
+        <w:rPr>
+          <w:sz w:val="28"/>
+          <w:szCs w:val="28"/>
+        </w:rPr>
+        <w:t xml:space="preserve">previously </w:t>
+      </w:r>
+      <w:r>
+        <w:rPr>
+          <w:sz w:val="28"/>
+          <w:szCs w:val="28"/>
+        </w:rPr>
+        <w:t>set quantity.</w:t>
+      </w:r>
+    </w:p>
+    <w:p>
+      <w:pPr>
+        <w:pStyle w:val="ListParagraph"/>
+        <w:numPr>
+          <w:ilvl w:val="1"/>
+          <w:numId w:val="26"/>
+        </w:numPr>
+        <w:spacing w:line="360" w:lineRule="auto"/>
+        <w:rPr>
+          <w:sz w:val="28"/>
+          <w:szCs w:val="28"/>
+        </w:rPr>
+      </w:pPr>
+      <w:r>
+        <w:rPr>
+          <w:sz w:val="28"/>
+          <w:szCs w:val="28"/>
+        </w:rPr>
+        <w:t xml:space="preserve">. </w:t>
+      </w:r>
+      <w:r>
+        <w:rPr>
+          <w:sz w:val="28"/>
+          <w:szCs w:val="28"/>
+        </w:rPr>
+        <w:t>Purchase</w:t>
+      </w:r>
+      <w:r>
+        <w:rPr>
+          <w:sz w:val="28"/>
+          <w:szCs w:val="28"/>
+        </w:rPr>
+        <w:t xml:space="preserve"> request</w:t>
+      </w:r>
+      <w:r>
+        <w:rPr>
+          <w:sz w:val="28"/>
+          <w:szCs w:val="28"/>
+        </w:rPr>
+        <w:t>s</w:t>
+      </w:r>
+      <w:r>
+        <w:rPr>
+          <w:sz w:val="28"/>
+          <w:szCs w:val="28"/>
+        </w:rPr>
+        <w:t xml:space="preserve"> with matching price range</w:t>
+      </w:r>
+      <w:r>
+        <w:rPr>
+          <w:sz w:val="28"/>
+          <w:szCs w:val="28"/>
+        </w:rPr>
+        <w:t>s</w:t>
+      </w:r>
+      <w:r>
+        <w:rPr>
+          <w:sz w:val="28"/>
+          <w:szCs w:val="28"/>
+        </w:rPr>
+        <w:t xml:space="preserve"> get paired up with this </w:t>
+      </w:r>
+      <w:r>
+        <w:rPr>
+          <w:sz w:val="28"/>
+          <w:szCs w:val="28"/>
+        </w:rPr>
+        <w:t>sale</w:t>
+      </w:r>
+      <w:r>
+        <w:rPr>
+          <w:sz w:val="28"/>
+          <w:szCs w:val="28"/>
+        </w:rPr>
+        <w:t xml:space="preserve"> request.</w:t>
+      </w:r>
+    </w:p>
+    <w:p>
+      <w:pPr>
+        <w:pStyle w:val="ListParagraph"/>
+        <w:numPr>
+          <w:ilvl w:val="1"/>
+          <w:numId w:val="26"/>
+        </w:numPr>
+        <w:spacing w:line="360" w:lineRule="auto"/>
+        <w:rPr>
+          <w:sz w:val="28"/>
+          <w:szCs w:val="28"/>
+        </w:rPr>
+      </w:pPr>
+      <w:r>
+        <w:rPr>
+          <w:sz w:val="28"/>
+          <w:szCs w:val="28"/>
+        </w:rPr>
+        <w:t xml:space="preserve"> </w:t>
+      </w:r>
+      <w:r>
+        <w:rPr>
+          <w:sz w:val="28"/>
+          <w:szCs w:val="28"/>
+        </w:rPr>
+        <w:t>Funds and assets are transferred.</w:t>
+      </w:r>
+    </w:p>
+    <w:p>
+      <w:pPr>
+        <w:pStyle w:val="ListParagraph"/>
+        <w:numPr>
+          <w:ilvl w:val="1"/>
+          <w:numId w:val="26"/>
+        </w:numPr>
+        <w:spacing w:line="360" w:lineRule="auto"/>
+        <w:rPr>
+          <w:sz w:val="28"/>
+          <w:szCs w:val="28"/>
+        </w:rPr>
+      </w:pPr>
+      <w:r>
+        <w:rPr>
+          <w:sz w:val="28"/>
+          <w:szCs w:val="28"/>
+        </w:rPr>
+        <w:t xml:space="preserve"> </w:t>
+      </w:r>
+      <w:r>
+        <w:rPr>
+          <w:sz w:val="28"/>
+          <w:szCs w:val="28"/>
+        </w:rPr>
+        <w:t>Purchase and sale request</w:t>
+      </w:r>
+      <w:r>
+        <w:rPr>
+          <w:sz w:val="28"/>
+          <w:szCs w:val="28"/>
+        </w:rPr>
+        <w:t>s’</w:t>
+      </w:r>
+      <w:r>
+        <w:rPr>
+          <w:sz w:val="28"/>
+          <w:szCs w:val="28"/>
+        </w:rPr>
+        <w:t xml:space="preserve"> users are notified.</w:t>
+      </w:r>
+    </w:p>
+    <w:p>
+      <w:pPr>
+        <w:pStyle w:val="ListParagraph"/>
+        <w:numPr>
+          <w:ilvl w:val="0"/>
+          <w:numId w:val="12"/>
+        </w:numPr>
+        <w:spacing w:line="360" w:lineRule="auto"/>
+        <w:rPr>
+          <w:sz w:val="28"/>
+          <w:szCs w:val="28"/>
+        </w:rPr>
+      </w:pPr>
+      <w:r>
+        <w:rPr>
+          <w:sz w:val="28"/>
+          <w:szCs w:val="28"/>
+        </w:rPr>
         <w:t>User</w:t>
       </w:r>
       <w:r>
@@ -5758,7 +5906,7 @@
         <w:pStyle w:val="ListParagraph"/>
         <w:numPr>
           <w:ilvl w:val="0"/>
-          <w:numId w:val="15"/>
+          <w:numId w:val="28"/>
         </w:numPr>
         <w:spacing w:line="360" w:lineRule="auto"/>
         <w:rPr>
@@ -5766,26 +5914,55 @@
           <w:szCs w:val="28"/>
         </w:rPr>
       </w:pPr>
-      <w:r>
-        <w:rPr>
-          <w:sz w:val="28"/>
-          <w:szCs w:val="28"/>
-        </w:rPr>
-        <w:t xml:space="preserve">Same as step 1. in </w:t>
-      </w:r>
-      <w:r>
-        <w:rPr>
-          <w:sz w:val="28"/>
-          <w:szCs w:val="28"/>
-        </w:rPr>
-        <w:t>3</w:t>
-      </w:r>
-      <w:r>
-        <w:rPr>
-          <w:sz w:val="28"/>
-          <w:szCs w:val="28"/>
-        </w:rPr>
-        <w:t>.2.1</w:t>
+      <w:bookmarkStart w:id="20" w:name="_Toc130474429"/>
+      <w:r>
+        <w:rPr>
+          <w:sz w:val="28"/>
+          <w:szCs w:val="28"/>
+        </w:rPr>
+        <w:t xml:space="preserve">User locates the </w:t>
+      </w:r>
+      <w:r>
+        <w:rPr>
+          <w:sz w:val="28"/>
+          <w:szCs w:val="28"/>
+        </w:rPr>
+        <w:t>sales</w:t>
+      </w:r>
+      <w:r>
+        <w:rPr>
+          <w:sz w:val="28"/>
+          <w:szCs w:val="28"/>
+        </w:rPr>
+        <w:t xml:space="preserve"> request in their portfolio and modifies the price </w:t>
+      </w:r>
+      <w:r>
+        <w:rPr>
+          <w:sz w:val="28"/>
+          <w:szCs w:val="28"/>
+        </w:rPr>
+        <w:t>range</w:t>
+      </w:r>
+      <w:r>
+        <w:rPr>
+          <w:sz w:val="28"/>
+          <w:szCs w:val="28"/>
+        </w:rPr>
+        <w:t xml:space="preserve"> at which they are willing to </w:t>
+      </w:r>
+      <w:r>
+        <w:rPr>
+          <w:sz w:val="28"/>
+          <w:szCs w:val="28"/>
+        </w:rPr>
+        <w:t>sell</w:t>
+      </w:r>
+      <w:r>
+        <w:rPr>
+          <w:sz w:val="28"/>
+          <w:szCs w:val="28"/>
+        </w:rPr>
+        <w:t>.</w:t>
       </w:r>
     </w:p>
     <w:p>
@@ -5793,7 +5970,7 @@
         <w:pStyle w:val="ListParagraph"/>
         <w:numPr>
           <w:ilvl w:val="0"/>
-          <w:numId w:val="15"/>
+          <w:numId w:val="28"/>
         </w:numPr>
         <w:spacing w:line="360" w:lineRule="auto"/>
         <w:rPr>
@@ -5806,21 +5983,7 @@
           <w:sz w:val="28"/>
           <w:szCs w:val="28"/>
         </w:rPr>
-        <w:t xml:space="preserve">Same as step 2. in </w:t>
-      </w:r>
-      <w:r>
-        <w:rPr>
-          <w:sz w:val="28"/>
-          <w:szCs w:val="28"/>
-        </w:rPr>
-        <w:t>3</w:t>
-      </w:r>
-      <w:r>
-        <w:rPr>
-          <w:sz w:val="28"/>
-          <w:szCs w:val="28"/>
-        </w:rPr>
-        <w:t>.2.1</w:t>
+        <w:t>System updates the price range.</w:t>
       </w:r>
     </w:p>
     <w:p>
@@ -5828,7 +5991,7 @@
         <w:pStyle w:val="ListParagraph"/>
         <w:numPr>
           <w:ilvl w:val="0"/>
-          <w:numId w:val="15"/>
+          <w:numId w:val="28"/>
         </w:numPr>
         <w:spacing w:line="360" w:lineRule="auto"/>
         <w:rPr>
@@ -5841,35 +6004,21 @@
           <w:sz w:val="28"/>
           <w:szCs w:val="28"/>
         </w:rPr>
-        <w:t xml:space="preserve">Same as step </w:t>
-      </w:r>
-      <w:r>
-        <w:rPr>
-          <w:sz w:val="28"/>
-          <w:szCs w:val="28"/>
-        </w:rPr>
-        <w:t>3</w:t>
-      </w:r>
-      <w:r>
-        <w:rPr>
-          <w:sz w:val="28"/>
-          <w:szCs w:val="28"/>
-        </w:rPr>
-        <w:t xml:space="preserve">. in </w:t>
-      </w:r>
-      <w:r>
-        <w:rPr>
-          <w:sz w:val="28"/>
-          <w:szCs w:val="28"/>
-        </w:rPr>
-        <w:t>3</w:t>
-      </w:r>
-      <w:r>
-        <w:rPr>
-          <w:sz w:val="28"/>
-          <w:szCs w:val="28"/>
-        </w:rPr>
-        <w:t>.2.1</w:t>
+        <w:t xml:space="preserve">User is notified of successfully updating a </w:t>
+      </w:r>
+      <w:r>
+        <w:rPr>
+          <w:sz w:val="28"/>
+          <w:szCs w:val="28"/>
+        </w:rPr>
+        <w:t>sales</w:t>
+      </w:r>
+      <w:r>
+        <w:rPr>
+          <w:sz w:val="28"/>
+          <w:szCs w:val="28"/>
+        </w:rPr>
+        <w:t xml:space="preserve"> request.</w:t>
       </w:r>
     </w:p>
     <w:p>
@@ -5877,7 +6026,7 @@
         <w:pStyle w:val="ListParagraph"/>
         <w:numPr>
           <w:ilvl w:val="0"/>
-          <w:numId w:val="15"/>
+          <w:numId w:val="28"/>
         </w:numPr>
         <w:spacing w:line="360" w:lineRule="auto"/>
         <w:rPr>
@@ -5890,42 +6039,21 @@
           <w:sz w:val="28"/>
           <w:szCs w:val="28"/>
         </w:rPr>
-        <w:t xml:space="preserve">User locates their </w:t>
-      </w:r>
-      <w:r>
-        <w:rPr>
-          <w:sz w:val="28"/>
-          <w:szCs w:val="28"/>
-        </w:rPr>
-        <w:t>sale</w:t>
-      </w:r>
-      <w:r>
-        <w:rPr>
-          <w:sz w:val="28"/>
-          <w:szCs w:val="28"/>
-        </w:rPr>
-        <w:t xml:space="preserve"> </w:t>
-      </w:r>
-      <w:r>
-        <w:rPr>
-          <w:sz w:val="28"/>
-          <w:szCs w:val="28"/>
-        </w:rPr>
-        <w:t>request in their portfolio and modifies the price range</w:t>
-      </w:r>
-      <w:r>
-        <w:rPr>
-          <w:sz w:val="28"/>
-          <w:szCs w:val="28"/>
-        </w:rPr>
-        <w:t xml:space="preserve"> at which they are willing to sell</w:t>
-      </w:r>
-      <w:r>
-        <w:rPr>
-          <w:sz w:val="28"/>
-          <w:szCs w:val="28"/>
-        </w:rPr>
-        <w:t>.</w:t>
+        <w:t xml:space="preserve">Same as step 6. in </w:t>
+      </w:r>
+      <w:r>
+        <w:rPr>
+          <w:sz w:val="28"/>
+          <w:szCs w:val="28"/>
+        </w:rPr>
+        <w:t>3</w:t>
+      </w:r>
+      <w:r>
+        <w:rPr>
+          <w:sz w:val="28"/>
+          <w:szCs w:val="28"/>
+        </w:rPr>
+        <w:t>.2.1</w:t>
       </w:r>
     </w:p>
     <w:p>
@@ -5933,7 +6061,7 @@
         <w:pStyle w:val="ListParagraph"/>
         <w:numPr>
           <w:ilvl w:val="0"/>
-          <w:numId w:val="15"/>
+          <w:numId w:val="28"/>
         </w:numPr>
         <w:spacing w:line="360" w:lineRule="auto"/>
         <w:rPr>
@@ -5946,7 +6074,72 @@
           <w:sz w:val="28"/>
           <w:szCs w:val="28"/>
         </w:rPr>
-        <w:t>System updates the price range.</w:t>
+        <w:t xml:space="preserve">Same as step 7. in </w:t>
+      </w:r>
+      <w:r>
+        <w:rPr>
+          <w:sz w:val="28"/>
+          <w:szCs w:val="28"/>
+        </w:rPr>
+        <w:t>3</w:t>
+      </w:r>
+      <w:r>
+        <w:rPr>
+          <w:sz w:val="28"/>
+          <w:szCs w:val="28"/>
+        </w:rPr>
+        <w:t>.2.1</w:t>
+      </w:r>
+    </w:p>
+    <w:p>
+      <w:pPr>
+        <w:pStyle w:val="Heading3"/>
+        <w:spacing w:line="360" w:lineRule="auto"/>
+        <w:ind w:left="390" w:firstLine="720"/>
+        <w:rPr>
+          <w:color w:val="BF8F00" w:themeColor="accent4" w:themeShade="BF"/>
+        </w:rPr>
+      </w:pPr>
+      <w:r>
+        <w:rPr>
+          <w:color w:val="BF8F00" w:themeColor="accent4" w:themeShade="BF"/>
+        </w:rPr>
+        <w:t>3</w:t>
+      </w:r>
+      <w:r>
+        <w:rPr>
+          <w:color w:val="BF8F00" w:themeColor="accent4" w:themeShade="BF"/>
+        </w:rPr>
+        <w:t>.2.</w:t>
+      </w:r>
+      <w:r>
+        <w:rPr>
+          <w:color w:val="BF8F00" w:themeColor="accent4" w:themeShade="BF"/>
+        </w:rPr>
+        <w:t>2</w:t>
+      </w:r>
+      <w:r>
+        <w:rPr>
+          <w:color w:val="BF8F00" w:themeColor="accent4" w:themeShade="BF"/>
+        </w:rPr>
+        <w:t xml:space="preserve"> </w:t>
+      </w:r>
+      <w:r>
+        <w:rPr>
+          <w:i/>
+          <w:iCs/>
+          <w:color w:val="BF8F00" w:themeColor="accent4" w:themeShade="BF"/>
+        </w:rPr>
+        <w:t xml:space="preserve">User cancels the </w:t>
+      </w:r>
+      <w:bookmarkEnd w:id="20"/>
+      <w:r>
+        <w:rPr>
+          <w:i/>
+          <w:iCs/>
+          <w:color w:val="BF8F00" w:themeColor="accent4" w:themeShade="BF"/>
+        </w:rPr>
+        <w:t>sale</w:t>
       </w:r>
     </w:p>
     <w:p>
@@ -5954,7 +6147,7 @@
         <w:pStyle w:val="ListParagraph"/>
         <w:numPr>
           <w:ilvl w:val="0"/>
-          <w:numId w:val="15"/>
+          <w:numId w:val="29"/>
         </w:numPr>
         <w:spacing w:line="360" w:lineRule="auto"/>
         <w:rPr>
@@ -5962,40 +6155,41 @@
           <w:szCs w:val="28"/>
         </w:rPr>
       </w:pPr>
-      <w:r>
-        <w:rPr>
-          <w:sz w:val="28"/>
-          <w:szCs w:val="28"/>
-        </w:rPr>
-        <w:t xml:space="preserve">Same as step </w:t>
-      </w:r>
-      <w:r>
-        <w:rPr>
-          <w:sz w:val="28"/>
-          <w:szCs w:val="28"/>
-        </w:rPr>
-        <w:t>4</w:t>
-      </w:r>
-      <w:r>
-        <w:rPr>
-          <w:sz w:val="28"/>
-          <w:szCs w:val="28"/>
-        </w:rPr>
-        <w:t xml:space="preserve">. in </w:t>
-      </w:r>
-      <w:r>
-        <w:rPr>
-          <w:sz w:val="28"/>
-          <w:szCs w:val="28"/>
-        </w:rPr>
-        <w:t>3</w:t>
-      </w:r>
-      <w:r>
-        <w:rPr>
-          <w:sz w:val="28"/>
-          <w:szCs w:val="28"/>
-        </w:rPr>
-        <w:t>.2.1</w:t>
+      <w:bookmarkStart w:id="21" w:name="_Toc130474430"/>
+      <w:r>
+        <w:rPr>
+          <w:sz w:val="28"/>
+          <w:szCs w:val="28"/>
+        </w:rPr>
+        <w:t xml:space="preserve">User locates the </w:t>
+      </w:r>
+      <w:r>
+        <w:rPr>
+          <w:sz w:val="28"/>
+          <w:szCs w:val="28"/>
+        </w:rPr>
+        <w:t>sales</w:t>
+      </w:r>
+      <w:r>
+        <w:rPr>
+          <w:sz w:val="28"/>
+          <w:szCs w:val="28"/>
+        </w:rPr>
+        <w:t xml:space="preserve"> request in their portfolio and clicks on cancel next to their </w:t>
+      </w:r>
+      <w:r>
+        <w:rPr>
+          <w:sz w:val="28"/>
+          <w:szCs w:val="28"/>
+        </w:rPr>
+        <w:t>sales</w:t>
+      </w:r>
+      <w:r>
+        <w:rPr>
+          <w:sz w:val="28"/>
+          <w:szCs w:val="28"/>
+        </w:rPr>
+        <w:t xml:space="preserve"> request.</w:t>
       </w:r>
     </w:p>
     <w:p>
@@ -6003,7 +6197,7 @@
         <w:pStyle w:val="ListParagraph"/>
         <w:numPr>
           <w:ilvl w:val="0"/>
-          <w:numId w:val="15"/>
+          <w:numId w:val="29"/>
         </w:numPr>
         <w:spacing w:line="360" w:lineRule="auto"/>
         <w:rPr>
@@ -6016,87 +6210,15 @@
           <w:sz w:val="28"/>
           <w:szCs w:val="28"/>
         </w:rPr>
-        <w:t xml:space="preserve">Same as step </w:t>
-      </w:r>
-      <w:r>
-        <w:rPr>
-          <w:sz w:val="28"/>
-          <w:szCs w:val="28"/>
-        </w:rPr>
-        <w:t>5</w:t>
-      </w:r>
-      <w:r>
-        <w:rPr>
-          <w:sz w:val="28"/>
-          <w:szCs w:val="28"/>
-        </w:rPr>
-        <w:t xml:space="preserve">. in </w:t>
-      </w:r>
-      <w:r>
-        <w:rPr>
-          <w:sz w:val="28"/>
-          <w:szCs w:val="28"/>
-        </w:rPr>
-        <w:t>3</w:t>
-      </w:r>
-      <w:r>
-        <w:rPr>
-          <w:sz w:val="28"/>
-          <w:szCs w:val="28"/>
-        </w:rPr>
-        <w:t>.2.1</w:t>
-      </w:r>
-    </w:p>
-    <w:p>
-      <w:pPr>
-        <w:pStyle w:val="Heading3"/>
-        <w:spacing w:line="360" w:lineRule="auto"/>
-        <w:ind w:left="390" w:firstLine="720"/>
-        <w:rPr>
-          <w:color w:val="BF8F00" w:themeColor="accent4" w:themeShade="BF"/>
-        </w:rPr>
-      </w:pPr>
-      <w:bookmarkStart w:id="20" w:name="_Toc130474429"/>
-      <w:r>
-        <w:rPr>
-          <w:color w:val="BF8F00" w:themeColor="accent4" w:themeShade="BF"/>
-        </w:rPr>
-        <w:t>3</w:t>
-      </w:r>
-      <w:r>
-        <w:rPr>
-          <w:color w:val="BF8F00" w:themeColor="accent4" w:themeShade="BF"/>
-        </w:rPr>
-        <w:t>.2.</w:t>
-      </w:r>
-      <w:r>
-        <w:rPr>
-          <w:color w:val="BF8F00" w:themeColor="accent4" w:themeShade="BF"/>
-        </w:rPr>
-        <w:t>2</w:t>
-      </w:r>
-      <w:r>
-        <w:rPr>
-          <w:color w:val="BF8F00" w:themeColor="accent4" w:themeShade="BF"/>
-        </w:rPr>
-        <w:t xml:space="preserve"> </w:t>
-      </w:r>
-      <w:r>
-        <w:rPr>
-          <w:i/>
-          <w:iCs/>
-          <w:color w:val="BF8F00" w:themeColor="accent4" w:themeShade="BF"/>
-        </w:rPr>
-        <w:t>User cancels the purchase</w:t>
-      </w:r>
-      <w:bookmarkEnd w:id="20"/>
+        <w:t>Request is removed from the system.</w:t>
+      </w:r>
     </w:p>
     <w:p>
       <w:pPr>
         <w:pStyle w:val="ListParagraph"/>
         <w:numPr>
           <w:ilvl w:val="0"/>
-          <w:numId w:val="21"/>
+          <w:numId w:val="29"/>
         </w:numPr>
         <w:spacing w:line="360" w:lineRule="auto"/>
         <w:rPr>
@@ -6109,112 +6231,7 @@
           <w:sz w:val="28"/>
           <w:szCs w:val="28"/>
         </w:rPr>
-        <w:t xml:space="preserve">Same as step 1. in </w:t>
-      </w:r>
-      <w:r>
-        <w:rPr>
-          <w:sz w:val="28"/>
-          <w:szCs w:val="28"/>
-        </w:rPr>
-        <w:t>3</w:t>
-      </w:r>
-      <w:r>
-        <w:rPr>
-          <w:sz w:val="28"/>
-          <w:szCs w:val="28"/>
-        </w:rPr>
-        <w:t>.2.1</w:t>
-      </w:r>
-    </w:p>
-    <w:p>
-      <w:pPr>
-        <w:pStyle w:val="ListParagraph"/>
-        <w:numPr>
-          <w:ilvl w:val="0"/>
-          <w:numId w:val="21"/>
-        </w:numPr>
-        <w:spacing w:line="360" w:lineRule="auto"/>
-        <w:rPr>
-          <w:sz w:val="28"/>
-          <w:szCs w:val="28"/>
-        </w:rPr>
-      </w:pPr>
-      <w:r>
-        <w:rPr>
-          <w:sz w:val="28"/>
-          <w:szCs w:val="28"/>
-        </w:rPr>
-        <w:t xml:space="preserve">Same as step 2. in </w:t>
-      </w:r>
-      <w:r>
-        <w:rPr>
-          <w:sz w:val="28"/>
-          <w:szCs w:val="28"/>
-        </w:rPr>
-        <w:t>3</w:t>
-      </w:r>
-      <w:r>
-        <w:rPr>
-          <w:sz w:val="28"/>
-          <w:szCs w:val="28"/>
-        </w:rPr>
-        <w:t>.2.1</w:t>
-      </w:r>
-    </w:p>
-    <w:p>
-      <w:pPr>
-        <w:pStyle w:val="ListParagraph"/>
-        <w:numPr>
-          <w:ilvl w:val="0"/>
-          <w:numId w:val="21"/>
-        </w:numPr>
-        <w:spacing w:line="360" w:lineRule="auto"/>
-        <w:rPr>
-          <w:sz w:val="28"/>
-          <w:szCs w:val="28"/>
-        </w:rPr>
-      </w:pPr>
-      <w:r>
-        <w:rPr>
-          <w:sz w:val="28"/>
-          <w:szCs w:val="28"/>
-        </w:rPr>
-        <w:t xml:space="preserve">User clicks on cancel next to their </w:t>
-      </w:r>
-      <w:r>
-        <w:rPr>
-          <w:sz w:val="28"/>
-          <w:szCs w:val="28"/>
-        </w:rPr>
-        <w:t>sale</w:t>
-      </w:r>
-      <w:r>
-        <w:rPr>
-          <w:sz w:val="28"/>
-          <w:szCs w:val="28"/>
-        </w:rPr>
-        <w:t xml:space="preserve"> request.</w:t>
-      </w:r>
-    </w:p>
-    <w:p>
-      <w:pPr>
-        <w:pStyle w:val="ListParagraph"/>
-        <w:numPr>
-          <w:ilvl w:val="0"/>
-          <w:numId w:val="21"/>
-        </w:numPr>
-        <w:spacing w:line="360" w:lineRule="auto"/>
-        <w:rPr>
-          <w:sz w:val="28"/>
-          <w:szCs w:val="28"/>
-        </w:rPr>
-      </w:pPr>
-      <w:r>
-        <w:rPr>
-          <w:sz w:val="28"/>
-          <w:szCs w:val="28"/>
-        </w:rPr>
-        <w:t>Request is removed from the system.</w:t>
+        <w:t>User is notified of successfully stopping a request from matching it any further and renders it as carried out.</w:t>
       </w:r>
     </w:p>
     <w:p>
@@ -6226,7 +6243,6 @@
           <w:color w:val="BF8F00" w:themeColor="accent4" w:themeShade="BF"/>
         </w:rPr>
       </w:pPr>
-      <w:bookmarkStart w:id="21" w:name="_Toc130474430"/>
       <w:r>
         <w:rPr>
           <w:color w:val="BF8F00" w:themeColor="accent4" w:themeShade="BF"/>
@@ -6302,6 +6318,7 @@
         <w:rPr>
           <w:color w:val="BF8F00" w:themeColor="accent4" w:themeShade="BF"/>
         </w:rPr>
+        <w:lastRenderedPageBreak/>
         <w:t>3</w:t>
       </w:r>
       <w:r>
@@ -7188,6 +7205,119 @@
     </w:lvl>
   </w:abstractNum>
   <w:abstractNum w:abstractNumId="7" w15:restartNumberingAfterBreak="0">
+    <w:nsid w:val="1D771E0F"/>
+    <w:multiLevelType w:val="multilevel"/>
+    <w:tmpl w:val="A8A8DC44"/>
+    <w:lvl w:ilvl="0">
+      <w:start w:val="6"/>
+      <w:numFmt w:val="decimal"/>
+      <w:lvlText w:val="%1."/>
+      <w:lvlJc w:val="left"/>
+      <w:pPr>
+        <w:ind w:left="432" w:hanging="432"/>
+      </w:pPr>
+      <w:rPr>
+        <w:rFonts w:hint="default"/>
+      </w:rPr>
+    </w:lvl>
+    <w:lvl w:ilvl="1">
+      <w:start w:val="1"/>
+      <w:numFmt w:val="decimal"/>
+      <w:lvlText w:val="%1.%2."/>
+      <w:lvlJc w:val="left"/>
+      <w:pPr>
+        <w:ind w:left="2910" w:hanging="720"/>
+      </w:pPr>
+      <w:rPr>
+        <w:rFonts w:hint="default"/>
+      </w:rPr>
+    </w:lvl>
+    <w:lvl w:ilvl="2">
+      <w:start w:val="1"/>
+      <w:numFmt w:val="decimal"/>
+      <w:lvlText w:val="%1.%2.%3."/>
+      <w:lvlJc w:val="left"/>
+      <w:pPr>
+        <w:ind w:left="5100" w:hanging="720"/>
+      </w:pPr>
+      <w:rPr>
+        <w:rFonts w:hint="default"/>
+      </w:rPr>
+    </w:lvl>
+    <w:lvl w:ilvl="3">
+      <w:start w:val="1"/>
+      <w:numFmt w:val="decimal"/>
+      <w:lvlText w:val="%1.%2.%3.%4."/>
+      <w:lvlJc w:val="left"/>
+      <w:pPr>
+        <w:ind w:left="7650" w:hanging="1080"/>
+      </w:pPr>
+      <w:rPr>
+        <w:rFonts w:hint="default"/>
+      </w:rPr>
+    </w:lvl>
+    <w:lvl w:ilvl="4">
+      <w:start w:val="1"/>
+      <w:numFmt w:val="decimal"/>
+      <w:lvlText w:val="%1.%2.%3.%4.%5."/>
+      <w:lvlJc w:val="left"/>
+      <w:pPr>
+        <w:ind w:left="9840" w:hanging="1080"/>
+      </w:pPr>
+      <w:rPr>
+        <w:rFonts w:hint="default"/>
+      </w:rPr>
+    </w:lvl>
+    <w:lvl w:ilvl="5">
+      <w:start w:val="1"/>
+      <w:numFmt w:val="decimal"/>
+      <w:lvlText w:val="%1.%2.%3.%4.%5.%6."/>
+      <w:lvlJc w:val="left"/>
+      <w:pPr>
+        <w:ind w:left="12390" w:hanging="1440"/>
+      </w:pPr>
+      <w:rPr>
+        <w:rFonts w:hint="default"/>
+      </w:rPr>
+    </w:lvl>
+    <w:lvl w:ilvl="6">
+      <w:start w:val="1"/>
+      <w:numFmt w:val="decimal"/>
+      <w:lvlText w:val="%1.%2.%3.%4.%5.%6.%7."/>
+      <w:lvlJc w:val="left"/>
+      <w:pPr>
+        <w:ind w:left="14940" w:hanging="1800"/>
+      </w:pPr>
+      <w:rPr>
+        <w:rFonts w:hint="default"/>
+      </w:rPr>
+    </w:lvl>
+    <w:lvl w:ilvl="7">
+      <w:start w:val="1"/>
+      <w:numFmt w:val="decimal"/>
+      <w:lvlText w:val="%1.%2.%3.%4.%5.%6.%7.%8."/>
+      <w:lvlJc w:val="left"/>
+      <w:pPr>
+        <w:ind w:left="17130" w:hanging="1800"/>
+      </w:pPr>
+      <w:rPr>
+        <w:rFonts w:hint="default"/>
+      </w:rPr>
+    </w:lvl>
+    <w:lvl w:ilvl="8">
+      <w:start w:val="1"/>
+      <w:numFmt w:val="decimal"/>
+      <w:lvlText w:val="%1.%2.%3.%4.%5.%6.%7.%8.%9."/>
+      <w:lvlJc w:val="left"/>
+      <w:pPr>
+        <w:ind w:left="19680" w:hanging="2160"/>
+      </w:pPr>
+      <w:rPr>
+        <w:rFonts w:hint="default"/>
+      </w:rPr>
+    </w:lvl>
+  </w:abstractNum>
+  <w:abstractNum w:abstractNumId="8" w15:restartNumberingAfterBreak="0">
     <w:nsid w:val="20935135"/>
     <w:multiLevelType w:val="hybridMultilevel"/>
     <w:tmpl w:val="B8CE53F0"/>
@@ -7276,7 +7406,7 @@
       </w:pPr>
     </w:lvl>
   </w:abstractNum>
-  <w:abstractNum w:abstractNumId="8" w15:restartNumberingAfterBreak="0">
+  <w:abstractNum w:abstractNumId="9" w15:restartNumberingAfterBreak="0">
     <w:nsid w:val="243D77A7"/>
     <w:multiLevelType w:val="hybridMultilevel"/>
     <w:tmpl w:val="4AAAB15A"/>
@@ -7365,7 +7495,7 @@
       </w:pPr>
     </w:lvl>
   </w:abstractNum>
-  <w:abstractNum w:abstractNumId="9" w15:restartNumberingAfterBreak="0">
+  <w:abstractNum w:abstractNumId="10" w15:restartNumberingAfterBreak="0">
     <w:nsid w:val="297055C4"/>
     <w:multiLevelType w:val="hybridMultilevel"/>
     <w:tmpl w:val="C2AE1EB0"/>
@@ -7454,7 +7584,7 @@
       </w:pPr>
     </w:lvl>
   </w:abstractNum>
-  <w:abstractNum w:abstractNumId="10" w15:restartNumberingAfterBreak="0">
+  <w:abstractNum w:abstractNumId="11" w15:restartNumberingAfterBreak="0">
     <w:nsid w:val="2D392F5C"/>
     <w:multiLevelType w:val="hybridMultilevel"/>
     <w:tmpl w:val="EC2C060C"/>
@@ -7567,7 +7697,7 @@
       </w:rPr>
     </w:lvl>
   </w:abstractNum>
-  <w:abstractNum w:abstractNumId="11" w15:restartNumberingAfterBreak="0">
+  <w:abstractNum w:abstractNumId="12" w15:restartNumberingAfterBreak="0">
     <w:nsid w:val="2EBC2485"/>
     <w:multiLevelType w:val="hybridMultilevel"/>
     <w:tmpl w:val="72FEE566"/>
@@ -7653,7 +7783,7 @@
       </w:pPr>
     </w:lvl>
   </w:abstractNum>
-  <w:abstractNum w:abstractNumId="12" w15:restartNumberingAfterBreak="0">
+  <w:abstractNum w:abstractNumId="13" w15:restartNumberingAfterBreak="0">
     <w:nsid w:val="37AF666C"/>
     <w:multiLevelType w:val="hybridMultilevel"/>
     <w:tmpl w:val="6AFCC4C8"/>
@@ -7739,7 +7869,93 @@
       </w:pPr>
     </w:lvl>
   </w:abstractNum>
-  <w:abstractNum w:abstractNumId="13" w15:restartNumberingAfterBreak="0">
+  <w:abstractNum w:abstractNumId="14" w15:restartNumberingAfterBreak="0">
+    <w:nsid w:val="45EB10D5"/>
+    <w:multiLevelType w:val="hybridMultilevel"/>
+    <w:tmpl w:val="6AFCC4C8"/>
+    <w:lvl w:ilvl="0" w:tplc="FFFFFFFF">
+      <w:start w:val="1"/>
+      <w:numFmt w:val="decimal"/>
+      <w:lvlText w:val="%1."/>
+      <w:lvlJc w:val="left"/>
+      <w:pPr>
+        <w:ind w:left="2160" w:hanging="360"/>
+      </w:pPr>
+    </w:lvl>
+    <w:lvl w:ilvl="1" w:tplc="FFFFFFFF" w:tentative="1">
+      <w:start w:val="1"/>
+      <w:numFmt w:val="lowerLetter"/>
+      <w:lvlText w:val="%2."/>
+      <w:lvlJc w:val="left"/>
+      <w:pPr>
+        <w:ind w:left="2880" w:hanging="360"/>
+      </w:pPr>
+    </w:lvl>
+    <w:lvl w:ilvl="2" w:tplc="FFFFFFFF" w:tentative="1">
+      <w:start w:val="1"/>
+      <w:numFmt w:val="lowerRoman"/>
+      <w:lvlText w:val="%3."/>
+      <w:lvlJc w:val="right"/>
+      <w:pPr>
+        <w:ind w:left="3600" w:hanging="180"/>
+      </w:pPr>
+    </w:lvl>
+    <w:lvl w:ilvl="3" w:tplc="FFFFFFFF" w:tentative="1">
+      <w:start w:val="1"/>
+      <w:numFmt w:val="decimal"/>
+      <w:lvlText w:val="%4."/>
+      <w:lvlJc w:val="left"/>
+      <w:pPr>
+        <w:ind w:left="4320" w:hanging="360"/>
+      </w:pPr>
+    </w:lvl>
+    <w:lvl w:ilvl="4" w:tplc="FFFFFFFF" w:tentative="1">
+      <w:start w:val="1"/>
+      <w:numFmt w:val="lowerLetter"/>
+      <w:lvlText w:val="%5."/>
+      <w:lvlJc w:val="left"/>
+      <w:pPr>
+        <w:ind w:left="5040" w:hanging="360"/>
+      </w:pPr>
+    </w:lvl>
+    <w:lvl w:ilvl="5" w:tplc="FFFFFFFF" w:tentative="1">
+      <w:start w:val="1"/>
+      <w:numFmt w:val="lowerRoman"/>
+      <w:lvlText w:val="%6."/>
+      <w:lvlJc w:val="right"/>
+      <w:pPr>
+        <w:ind w:left="5760" w:hanging="180"/>
+      </w:pPr>
+    </w:lvl>
+    <w:lvl w:ilvl="6" w:tplc="FFFFFFFF" w:tentative="1">
+      <w:start w:val="1"/>
+      <w:numFmt w:val="decimal"/>
+      <w:lvlText w:val="%7."/>
+      <w:lvlJc w:val="left"/>
+      <w:pPr>
+        <w:ind w:left="6480" w:hanging="360"/>
+      </w:pPr>
+    </w:lvl>
+    <w:lvl w:ilvl="7" w:tplc="FFFFFFFF" w:tentative="1">
+      <w:start w:val="1"/>
+      <w:numFmt w:val="lowerLetter"/>
+      <w:lvlText w:val="%8."/>
+      <w:lvlJc w:val="left"/>
+      <w:pPr>
+        <w:ind w:left="7200" w:hanging="360"/>
+      </w:pPr>
+    </w:lvl>
+    <w:lvl w:ilvl="8" w:tplc="FFFFFFFF" w:tentative="1">
+      <w:start w:val="1"/>
+      <w:numFmt w:val="lowerRoman"/>
+      <w:lvlText w:val="%9."/>
+      <w:lvlJc w:val="right"/>
+      <w:pPr>
+        <w:ind w:left="7920" w:hanging="180"/>
+      </w:pPr>
+    </w:lvl>
+  </w:abstractNum>
+  <w:abstractNum w:abstractNumId="15" w15:restartNumberingAfterBreak="0">
     <w:nsid w:val="46444FA0"/>
     <w:multiLevelType w:val="hybridMultilevel"/>
     <w:tmpl w:val="FF9467C0"/>
@@ -7825,7 +8041,93 @@
       </w:pPr>
     </w:lvl>
   </w:abstractNum>
-  <w:abstractNum w:abstractNumId="14" w15:restartNumberingAfterBreak="0">
+  <w:abstractNum w:abstractNumId="16" w15:restartNumberingAfterBreak="0">
+    <w:nsid w:val="4BC0467F"/>
+    <w:multiLevelType w:val="hybridMultilevel"/>
+    <w:tmpl w:val="6AFCC4C8"/>
+    <w:lvl w:ilvl="0" w:tplc="FFFFFFFF">
+      <w:start w:val="1"/>
+      <w:numFmt w:val="decimal"/>
+      <w:lvlText w:val="%1."/>
+      <w:lvlJc w:val="left"/>
+      <w:pPr>
+        <w:ind w:left="2160" w:hanging="360"/>
+      </w:pPr>
+    </w:lvl>
+    <w:lvl w:ilvl="1" w:tplc="FFFFFFFF" w:tentative="1">
+      <w:start w:val="1"/>
+      <w:numFmt w:val="lowerLetter"/>
+      <w:lvlText w:val="%2."/>
+      <w:lvlJc w:val="left"/>
+      <w:pPr>
+        <w:ind w:left="2880" w:hanging="360"/>
+      </w:pPr>
+    </w:lvl>
+    <w:lvl w:ilvl="2" w:tplc="FFFFFFFF" w:tentative="1">
+      <w:start w:val="1"/>
+      <w:numFmt w:val="lowerRoman"/>
+      <w:lvlText w:val="%3."/>
+      <w:lvlJc w:val="right"/>
+      <w:pPr>
+        <w:ind w:left="3600" w:hanging="180"/>
+      </w:pPr>
+    </w:lvl>
+    <w:lvl w:ilvl="3" w:tplc="FFFFFFFF" w:tentative="1">
+      <w:start w:val="1"/>
+      <w:numFmt w:val="decimal"/>
+      <w:lvlText w:val="%4."/>
+      <w:lvlJc w:val="left"/>
+      <w:pPr>
+        <w:ind w:left="4320" w:hanging="360"/>
+      </w:pPr>
+    </w:lvl>
+    <w:lvl w:ilvl="4" w:tplc="FFFFFFFF" w:tentative="1">
+      <w:start w:val="1"/>
+      <w:numFmt w:val="lowerLetter"/>
+      <w:lvlText w:val="%5."/>
+      <w:lvlJc w:val="left"/>
+      <w:pPr>
+        <w:ind w:left="5040" w:hanging="360"/>
+      </w:pPr>
+    </w:lvl>
+    <w:lvl w:ilvl="5" w:tplc="FFFFFFFF" w:tentative="1">
+      <w:start w:val="1"/>
+      <w:numFmt w:val="lowerRoman"/>
+      <w:lvlText w:val="%6."/>
+      <w:lvlJc w:val="right"/>
+      <w:pPr>
+        <w:ind w:left="5760" w:hanging="180"/>
+      </w:pPr>
+    </w:lvl>
+    <w:lvl w:ilvl="6" w:tplc="FFFFFFFF" w:tentative="1">
+      <w:start w:val="1"/>
+      <w:numFmt w:val="decimal"/>
+      <w:lvlText w:val="%7."/>
+      <w:lvlJc w:val="left"/>
+      <w:pPr>
+        <w:ind w:left="6480" w:hanging="360"/>
+      </w:pPr>
+    </w:lvl>
+    <w:lvl w:ilvl="7" w:tplc="FFFFFFFF" w:tentative="1">
+      <w:start w:val="1"/>
+      <w:numFmt w:val="lowerLetter"/>
+      <w:lvlText w:val="%8."/>
+      <w:lvlJc w:val="left"/>
+      <w:pPr>
+        <w:ind w:left="7200" w:hanging="360"/>
+      </w:pPr>
+    </w:lvl>
+    <w:lvl w:ilvl="8" w:tplc="FFFFFFFF" w:tentative="1">
+      <w:start w:val="1"/>
+      <w:numFmt w:val="lowerRoman"/>
+      <w:lvlText w:val="%9."/>
+      <w:lvlJc w:val="right"/>
+      <w:pPr>
+        <w:ind w:left="7920" w:hanging="180"/>
+      </w:pPr>
+    </w:lvl>
+  </w:abstractNum>
+  <w:abstractNum w:abstractNumId="17" w15:restartNumberingAfterBreak="0">
     <w:nsid w:val="536F13BB"/>
     <w:multiLevelType w:val="multilevel"/>
     <w:tmpl w:val="ED4297E8"/>
@@ -7946,7 +8248,7 @@
       </w:rPr>
     </w:lvl>
   </w:abstractNum>
-  <w:abstractNum w:abstractNumId="15" w15:restartNumberingAfterBreak="0">
+  <w:abstractNum w:abstractNumId="18" w15:restartNumberingAfterBreak="0">
     <w:nsid w:val="59B54599"/>
     <w:multiLevelType w:val="multilevel"/>
     <w:tmpl w:val="ED4297E8"/>
@@ -8067,7 +8369,7 @@
       </w:rPr>
     </w:lvl>
   </w:abstractNum>
-  <w:abstractNum w:abstractNumId="16" w15:restartNumberingAfterBreak="0">
+  <w:abstractNum w:abstractNumId="19" w15:restartNumberingAfterBreak="0">
     <w:nsid w:val="61BE05E8"/>
     <w:multiLevelType w:val="hybridMultilevel"/>
     <w:tmpl w:val="A6FED334"/>
@@ -8153,7 +8455,7 @@
       </w:pPr>
     </w:lvl>
   </w:abstractNum>
-  <w:abstractNum w:abstractNumId="17" w15:restartNumberingAfterBreak="0">
+  <w:abstractNum w:abstractNumId="20" w15:restartNumberingAfterBreak="0">
     <w:nsid w:val="64387660"/>
     <w:multiLevelType w:val="hybridMultilevel"/>
     <w:tmpl w:val="117C2C94"/>
@@ -8242,7 +8544,7 @@
       </w:pPr>
     </w:lvl>
   </w:abstractNum>
-  <w:abstractNum w:abstractNumId="18" w15:restartNumberingAfterBreak="0">
+  <w:abstractNum w:abstractNumId="21" w15:restartNumberingAfterBreak="0">
     <w:nsid w:val="669529E7"/>
     <w:multiLevelType w:val="hybridMultilevel"/>
     <w:tmpl w:val="9B1CFE58"/>
@@ -8328,7 +8630,7 @@
       </w:pPr>
     </w:lvl>
   </w:abstractNum>
-  <w:abstractNum w:abstractNumId="19" w15:restartNumberingAfterBreak="0">
+  <w:abstractNum w:abstractNumId="22" w15:restartNumberingAfterBreak="0">
     <w:nsid w:val="67DE73B2"/>
     <w:multiLevelType w:val="hybridMultilevel"/>
     <w:tmpl w:val="242046A8"/>
@@ -8417,7 +8719,120 @@
       </w:pPr>
     </w:lvl>
   </w:abstractNum>
-  <w:abstractNum w:abstractNumId="20" w15:restartNumberingAfterBreak="0">
+  <w:abstractNum w:abstractNumId="23" w15:restartNumberingAfterBreak="0">
+    <w:nsid w:val="6BD75BA9"/>
+    <w:multiLevelType w:val="multilevel"/>
+    <w:tmpl w:val="3864E302"/>
+    <w:lvl w:ilvl="0">
+      <w:start w:val="6"/>
+      <w:numFmt w:val="decimal"/>
+      <w:lvlText w:val="%1"/>
+      <w:lvlJc w:val="left"/>
+      <w:pPr>
+        <w:ind w:left="360" w:hanging="360"/>
+      </w:pPr>
+      <w:rPr>
+        <w:rFonts w:hint="default"/>
+      </w:rPr>
+    </w:lvl>
+    <w:lvl w:ilvl="1">
+      <w:start w:val="1"/>
+      <w:numFmt w:val="decimal"/>
+      <w:lvlText w:val="%1.%2"/>
+      <w:lvlJc w:val="left"/>
+      <w:pPr>
+        <w:ind w:left="2550" w:hanging="360"/>
+      </w:pPr>
+      <w:rPr>
+        <w:rFonts w:hint="default"/>
+      </w:rPr>
+    </w:lvl>
+    <w:lvl w:ilvl="2">
+      <w:start w:val="1"/>
+      <w:numFmt w:val="decimal"/>
+      <w:lvlText w:val="%1.%2.%3"/>
+      <w:lvlJc w:val="left"/>
+      <w:pPr>
+        <w:ind w:left="5100" w:hanging="720"/>
+      </w:pPr>
+      <w:rPr>
+        <w:rFonts w:hint="default"/>
+      </w:rPr>
+    </w:lvl>
+    <w:lvl w:ilvl="3">
+      <w:start w:val="1"/>
+      <w:numFmt w:val="decimal"/>
+      <w:lvlText w:val="%1.%2.%3.%4"/>
+      <w:lvlJc w:val="left"/>
+      <w:pPr>
+        <w:ind w:left="7650" w:hanging="1080"/>
+      </w:pPr>
+      <w:rPr>
+        <w:rFonts w:hint="default"/>
+      </w:rPr>
+    </w:lvl>
+    <w:lvl w:ilvl="4">
+      <w:start w:val="1"/>
+      <w:numFmt w:val="decimal"/>
+      <w:lvlText w:val="%1.%2.%3.%4.%5"/>
+      <w:lvlJc w:val="left"/>
+      <w:pPr>
+        <w:ind w:left="9840" w:hanging="1080"/>
+      </w:pPr>
+      <w:rPr>
+        <w:rFonts w:hint="default"/>
+      </w:rPr>
+    </w:lvl>
+    <w:lvl w:ilvl="5">
+      <w:start w:val="1"/>
+      <w:numFmt w:val="decimal"/>
+      <w:lvlText w:val="%1.%2.%3.%4.%5.%6"/>
+      <w:lvlJc w:val="left"/>
+      <w:pPr>
+        <w:ind w:left="12390" w:hanging="1440"/>
+      </w:pPr>
+      <w:rPr>
+        <w:rFonts w:hint="default"/>
+      </w:rPr>
+    </w:lvl>
+    <w:lvl w:ilvl="6">
+      <w:start w:val="1"/>
+      <w:numFmt w:val="decimal"/>
+      <w:lvlText w:val="%1.%2.%3.%4.%5.%6.%7"/>
+      <w:lvlJc w:val="left"/>
+      <w:pPr>
+        <w:ind w:left="14580" w:hanging="1440"/>
+      </w:pPr>
+      <w:rPr>
+        <w:rFonts w:hint="default"/>
+      </w:rPr>
+    </w:lvl>
+    <w:lvl w:ilvl="7">
+      <w:start w:val="1"/>
+      <w:numFmt w:val="decimal"/>
+      <w:lvlText w:val="%1.%2.%3.%4.%5.%6.%7.%8"/>
+      <w:lvlJc w:val="left"/>
+      <w:pPr>
+        <w:ind w:left="17130" w:hanging="1800"/>
+      </w:pPr>
+      <w:rPr>
+        <w:rFonts w:hint="default"/>
+      </w:rPr>
+    </w:lvl>
+    <w:lvl w:ilvl="8">
+      <w:start w:val="1"/>
+      <w:numFmt w:val="decimal"/>
+      <w:lvlText w:val="%1.%2.%3.%4.%5.%6.%7.%8.%9"/>
+      <w:lvlJc w:val="left"/>
+      <w:pPr>
+        <w:ind w:left="19680" w:hanging="2160"/>
+      </w:pPr>
+      <w:rPr>
+        <w:rFonts w:hint="default"/>
+      </w:rPr>
+    </w:lvl>
+  </w:abstractNum>
+  <w:abstractNum w:abstractNumId="24" w15:restartNumberingAfterBreak="0">
     <w:nsid w:val="6FAD1DF2"/>
     <w:multiLevelType w:val="hybridMultilevel"/>
     <w:tmpl w:val="EBB040E2"/>
@@ -8506,7 +8921,7 @@
       </w:pPr>
     </w:lvl>
   </w:abstractNum>
-  <w:abstractNum w:abstractNumId="21" w15:restartNumberingAfterBreak="0">
+  <w:abstractNum w:abstractNumId="25" w15:restartNumberingAfterBreak="0">
     <w:nsid w:val="771647D9"/>
     <w:multiLevelType w:val="multilevel"/>
     <w:tmpl w:val="34FE407E"/>
@@ -8619,7 +9034,7 @@
       </w:rPr>
     </w:lvl>
   </w:abstractNum>
-  <w:abstractNum w:abstractNumId="22" w15:restartNumberingAfterBreak="0">
+  <w:abstractNum w:abstractNumId="26" w15:restartNumberingAfterBreak="0">
     <w:nsid w:val="776A5D78"/>
     <w:multiLevelType w:val="hybridMultilevel"/>
     <w:tmpl w:val="06624082"/>
@@ -8708,7 +9123,7 @@
       </w:pPr>
     </w:lvl>
   </w:abstractNum>
-  <w:abstractNum w:abstractNumId="23" w15:restartNumberingAfterBreak="0">
+  <w:abstractNum w:abstractNumId="27" w15:restartNumberingAfterBreak="0">
     <w:nsid w:val="7D503040"/>
     <w:multiLevelType w:val="multilevel"/>
     <w:tmpl w:val="A484CB2E"/>
@@ -8821,7 +9236,7 @@
       </w:rPr>
     </w:lvl>
   </w:abstractNum>
-  <w:abstractNum w:abstractNumId="24" w15:restartNumberingAfterBreak="0">
+  <w:abstractNum w:abstractNumId="28" w15:restartNumberingAfterBreak="0">
     <w:nsid w:val="7E113764"/>
     <w:multiLevelType w:val="hybridMultilevel"/>
     <w:tmpl w:val="5E1E1A58"/>
@@ -8908,79 +9323,91 @@
     </w:lvl>
   </w:abstractNum>
   <w:num w:numId="1" w16cid:durableId="1503274848">
-    <w:abstractNumId w:val="15"/>
+    <w:abstractNumId w:val="18"/>
   </w:num>
   <w:num w:numId="2" w16cid:durableId="1281373170">
     <w:abstractNumId w:val="0"/>
   </w:num>
   <w:num w:numId="3" w16cid:durableId="242185028">
-    <w:abstractNumId w:val="14"/>
+    <w:abstractNumId w:val="17"/>
   </w:num>
   <w:num w:numId="4" w16cid:durableId="1416710341">
-    <w:abstractNumId w:val="18"/>
+    <w:abstractNumId w:val="21"/>
   </w:num>
   <w:num w:numId="5" w16cid:durableId="77142099">
     <w:abstractNumId w:val="6"/>
   </w:num>
   <w:num w:numId="6" w16cid:durableId="591401457">
-    <w:abstractNumId w:val="10"/>
+    <w:abstractNumId w:val="11"/>
   </w:num>
   <w:num w:numId="7" w16cid:durableId="1105921363">
-    <w:abstractNumId w:val="24"/>
+    <w:abstractNumId w:val="28"/>
   </w:num>
   <w:num w:numId="8" w16cid:durableId="1094394985">
     <w:abstractNumId w:val="2"/>
   </w:num>
   <w:num w:numId="9" w16cid:durableId="2114980393">
-    <w:abstractNumId w:val="12"/>
+    <w:abstractNumId w:val="13"/>
   </w:num>
   <w:num w:numId="10" w16cid:durableId="1032145780">
-    <w:abstractNumId w:val="21"/>
+    <w:abstractNumId w:val="25"/>
   </w:num>
   <w:num w:numId="11" w16cid:durableId="2113815870">
-    <w:abstractNumId w:val="19"/>
+    <w:abstractNumId w:val="22"/>
   </w:num>
   <w:num w:numId="12" w16cid:durableId="457914995">
-    <w:abstractNumId w:val="7"/>
+    <w:abstractNumId w:val="8"/>
   </w:num>
   <w:num w:numId="13" w16cid:durableId="1944071714">
     <w:abstractNumId w:val="1"/>
   </w:num>
   <w:num w:numId="14" w16cid:durableId="1291470879">
-    <w:abstractNumId w:val="20"/>
+    <w:abstractNumId w:val="24"/>
   </w:num>
   <w:num w:numId="15" w16cid:durableId="344790571">
     <w:abstractNumId w:val="5"/>
   </w:num>
   <w:num w:numId="16" w16cid:durableId="55400249">
-    <w:abstractNumId w:val="17"/>
+    <w:abstractNumId w:val="20"/>
   </w:num>
   <w:num w:numId="17" w16cid:durableId="1850412216">
     <w:abstractNumId w:val="4"/>
   </w:num>
   <w:num w:numId="18" w16cid:durableId="1053654924">
-    <w:abstractNumId w:val="22"/>
+    <w:abstractNumId w:val="26"/>
   </w:num>
   <w:num w:numId="19" w16cid:durableId="309019793">
-    <w:abstractNumId w:val="8"/>
+    <w:abstractNumId w:val="9"/>
   </w:num>
   <w:num w:numId="20" w16cid:durableId="570046371">
     <w:abstractNumId w:val="3"/>
   </w:num>
   <w:num w:numId="21" w16cid:durableId="18434304">
-    <w:abstractNumId w:val="9"/>
+    <w:abstractNumId w:val="10"/>
   </w:num>
   <w:num w:numId="22" w16cid:durableId="1246920650">
-    <w:abstractNumId w:val="13"/>
+    <w:abstractNumId w:val="15"/>
   </w:num>
   <w:num w:numId="23" w16cid:durableId="900142300">
-    <w:abstractNumId w:val="16"/>
+    <w:abstractNumId w:val="19"/>
   </w:num>
   <w:num w:numId="24" w16cid:durableId="1926717870">
-    <w:abstractNumId w:val="11"/>
+    <w:abstractNumId w:val="12"/>
   </w:num>
   <w:num w:numId="25" w16cid:durableId="505481207">
+    <w:abstractNumId w:val="27"/>
+  </w:num>
+  <w:num w:numId="26" w16cid:durableId="646513962">
     <w:abstractNumId w:val="23"/>
+  </w:num>
+  <w:num w:numId="27" w16cid:durableId="1685982438">
+    <w:abstractNumId w:val="7"/>
+  </w:num>
+  <w:num w:numId="28" w16cid:durableId="1900898805">
+    <w:abstractNumId w:val="14"/>
+  </w:num>
+  <w:num w:numId="29" w16cid:durableId="643194270">
+    <w:abstractNumId w:val="16"/>
   </w:num>
 </w:numbering>
 </file>

</xml_diff>